<commit_message>
DOCX do relatório atualizado
</commit_message>
<xml_diff>
--- a/relatorio/relatorio.docx
+++ b/relatorio/relatorio.docx
@@ -853,17 +853,11 @@
     <w:tbl>
       <w:tblPr>
         <w:tblStyle w:val="TableNormal"/>
-        <w:tblW w:type="pct" w:w="4444.444444444444"/>
+        <w:tblW w:type="pct" w:w="0.0"/>
         <w:tblLook w:firstRow="1"/>
         <w:tblCaption w:val="Tabela xx Médias geométricas de títulos de anticopors neutralizantes, por idade (em meses)."/>
       </w:tblPr>
-      <w:tblGrid>
-        <w:gridCol w:w="880"/>
-        <w:gridCol w:w="1540"/>
-        <w:gridCol w:w="1540"/>
-        <w:gridCol w:w="1540"/>
-        <w:gridCol w:w="1540"/>
-      </w:tblGrid>
+      <w:tblGrid/>
       <w:tr>
         <w:trPr>
           <w:cnfStyle w:firstRow="1"/>
@@ -1879,7 +1873,7 @@
     </w:lvl>
   </w:abstractNum>
   <w:abstractNum w:abstractNumId="990">
-    <w:nsid w:val="771068e5"/>
+    <w:nsid w:val="2a130e4b"/>
     <w:multiLevelType w:val="multilevel"/>
     <w:lvl w:ilvl="0">
       <w:numFmt w:val="bullet"/>
@@ -1960,7 +1954,7 @@
     </w:lvl>
   </w:abstractNum>
   <w:abstractNum w:abstractNumId="991">
-    <w:nsid w:val="1fc0c69b"/>
+    <w:nsid w:val="239fd4dc"/>
     <w:multiLevelType w:val="multilevel"/>
     <w:lvl w:ilvl="0">
       <w:numFmt w:val="bullet"/>

</xml_diff>

<commit_message>
DOCX / MD atualizado
</commit_message>
<xml_diff>
--- a/relatorio/relatorio.docx
+++ b/relatorio/relatorio.docx
@@ -7,7 +7,7 @@
         <w:pStyle w:val="Title"/>
       </w:pPr>
       <w:r>
-        <w:t xml:space="preserve">Relatório</w:t>
+        <w:t xml:space="preserve">RelatÃ³rio</w:t>
       </w:r>
     </w:p>
     <w:p>
@@ -122,6 +122,72 @@
     </w:p>
     <w:p>
       <w:pPr>
+        <w:pStyle w:val="FirstParagraph"/>
+      </w:pPr>
+      <w:r>
+        <w:t xml:space="preserve">Os valores de correlação de Pearson para as associações são:</w:t>
+      </w:r>
+    </w:p>
+    <w:p>
+      <w:pPr>
+        <w:pStyle w:val="Compact"/>
+        <w:numPr>
+          <w:numId w:val="1001"/>
+          <w:ilvl w:val="0"/>
+        </w:numPr>
+      </w:pPr>
+      <w:r>
+        <w:t xml:space="preserve">DENV1: r = 0.8308448, p = &lt;0.001</w:t>
+      </w:r>
+    </w:p>
+    <w:p>
+      <w:pPr>
+        <w:pStyle w:val="Compact"/>
+        <w:numPr>
+          <w:numId w:val="1001"/>
+          <w:ilvl w:val="0"/>
+        </w:numPr>
+      </w:pPr>
+      <w:r>
+        <w:t xml:space="preserve">DENV2: r = 0.4262882, p = &lt;0.001</w:t>
+      </w:r>
+    </w:p>
+    <w:p>
+      <w:pPr>
+        <w:pStyle w:val="Compact"/>
+        <w:numPr>
+          <w:numId w:val="1001"/>
+          <w:ilvl w:val="0"/>
+        </w:numPr>
+      </w:pPr>
+      <w:r>
+        <w:t xml:space="preserve">DENV3: r = 0.5217896, p = &lt;0.001</w:t>
+      </w:r>
+    </w:p>
+    <w:p>
+      <w:pPr>
+        <w:pStyle w:val="Compact"/>
+        <w:numPr>
+          <w:numId w:val="1001"/>
+          <w:ilvl w:val="0"/>
+        </w:numPr>
+      </w:pPr>
+      <w:r>
+        <w:t xml:space="preserve">DENV4: r = 0.2314973, p = 0.0804</w:t>
+      </w:r>
+    </w:p>
+    <w:p>
+      <w:pPr>
+        <w:pStyle w:val="Heading4"/>
+      </w:pPr>
+      <w:bookmarkStart w:id="26" w:name="regressao-de-deming"/>
+      <w:bookmarkEnd w:id="26"/>
+      <w:r>
+        <w:t xml:space="preserve">Regressão de Deming</w:t>
+      </w:r>
+    </w:p>
+    <w:p>
+      <w:pPr>
         <w:pStyle w:val="FigureWithCaption"/>
       </w:pPr>
       <w:r>
@@ -129,76 +195,12 @@
           <wp:inline>
             <wp:extent cx="5334000" cy="6223000"/>
             <wp:effectExtent b="0" l="0" r="0" t="0"/>
-            <wp:docPr descr="Figura xx - Associação entre títulos de anticorpos neutralizantes de soro materno e sangue de cordão (linear)" id="1" name="Picture"/>
+            <wp:docPr descr="Figura xx - Associação entre títulos de anticorpos neutralizantes de soro materno e sangue de cordão. As retas tracejadas são os limites de diluição; as retas vermelhas correspondem ao corte de 50; a reta azul é a reta de regressão de Deming." id="1" name="Picture"/>
             <a:graphic>
               <a:graphicData uri="http://schemas.openxmlformats.org/drawingml/2006/picture">
                 <pic:pic>
                   <pic:nvPicPr>
                     <pic:cNvPr descr="../figuras/assoc-linear-all.png" id="0" name="Picture"/>
-                    <pic:cNvPicPr>
-                      <a:picLocks noChangeArrowheads="1" noChangeAspect="1"/>
-                    </pic:cNvPicPr>
-                  </pic:nvPicPr>
-                  <pic:blipFill>
-                    <a:blip r:embed="rId26"/>
-                    <a:stretch>
-                      <a:fillRect/>
-                    </a:stretch>
-                  </pic:blipFill>
-                  <pic:spPr bwMode="auto">
-                    <a:xfrm>
-                      <a:off x="0" y="0"/>
-                      <a:ext cx="5334000" cy="6223000"/>
-                    </a:xfrm>
-                    <a:prstGeom prst="rect">
-                      <a:avLst/>
-                    </a:prstGeom>
-                    <a:noFill/>
-                    <a:ln w="9525">
-                      <a:noFill/>
-                      <a:headEnd/>
-                      <a:tailEnd/>
-                    </a:ln>
-                  </pic:spPr>
-                </pic:pic>
-              </a:graphicData>
-            </a:graphic>
-          </wp:inline>
-        </w:drawing>
-      </w:r>
-    </w:p>
-    <w:p>
-      <w:pPr>
-        <w:pStyle w:val="ImageCaption"/>
-      </w:pPr>
-      <w:r>
-        <w:rPr>
-          <w:b/>
-        </w:rPr>
-        <w:t xml:space="preserve">Figura xx</w:t>
-      </w:r>
-      <w:r>
-        <w:t xml:space="preserve"> </w:t>
-      </w:r>
-      <w:r>
-        <w:t xml:space="preserve">- Associação entre títulos de anticorpos neutralizantes de soro materno e sangue de cordão (linear)</w:t>
-      </w:r>
-    </w:p>
-    <w:p>
-      <w:pPr>
-        <w:pStyle w:val="FigureWithCaption"/>
-      </w:pPr>
-      <w:r>
-        <w:drawing>
-          <wp:inline>
-            <wp:extent cx="5334000" cy="6223000"/>
-            <wp:effectExtent b="0" l="0" r="0" t="0"/>
-            <wp:docPr descr="Figura xx - Associação entre títulos de anticorpos neutralizantes de soro materno e sangue de cordão (não-linear)" id="1" name="Picture"/>
-            <a:graphic>
-              <a:graphicData uri="http://schemas.openxmlformats.org/drawingml/2006/picture">
-                <pic:pic>
-                  <pic:nvPicPr>
-                    <pic:cNvPr descr="../figuras/assoc-nlinear-all.png" id="0" name="Picture"/>
                     <pic:cNvPicPr>
                       <a:picLocks noChangeArrowheads="1" noChangeAspect="1"/>
                     </pic:cNvPicPr>
@@ -245,71 +247,7 @@
         <w:t xml:space="preserve"> </w:t>
       </w:r>
       <w:r>
-        <w:t xml:space="preserve">- Associação entre títulos de anticorpos neutralizantes de soro materno e sangue de cordão (não-linear)</w:t>
-      </w:r>
-    </w:p>
-    <w:p>
-      <w:pPr>
-        <w:pStyle w:val="BodyText"/>
-      </w:pPr>
-      <w:r>
-        <w:t xml:space="preserve">Obs: Escolher apenas um dos painés de figura acima! Não utilizar os dois!</w:t>
-      </w:r>
-    </w:p>
-    <w:p>
-      <w:pPr>
-        <w:pStyle w:val="BodyText"/>
-      </w:pPr>
-      <w:r>
-        <w:t xml:space="preserve">Os valores de correlação de Spearman para as associações são:</w:t>
-      </w:r>
-    </w:p>
-    <w:p>
-      <w:pPr>
-        <w:pStyle w:val="Compact"/>
-        <w:numPr>
-          <w:numId w:val="1001"/>
-          <w:ilvl w:val="0"/>
-        </w:numPr>
-      </w:pPr>
-      <w:r>
-        <w:t xml:space="preserve">DENV1: rho = 0.5262571, p = &lt;0.001</w:t>
-      </w:r>
-    </w:p>
-    <w:p>
-      <w:pPr>
-        <w:pStyle w:val="Compact"/>
-        <w:numPr>
-          <w:numId w:val="1001"/>
-          <w:ilvl w:val="0"/>
-        </w:numPr>
-      </w:pPr>
-      <w:r>
-        <w:t xml:space="preserve">DENV2: rho = 0.2761045, p = 0.0359</w:t>
-      </w:r>
-    </w:p>
-    <w:p>
-      <w:pPr>
-        <w:pStyle w:val="Compact"/>
-        <w:numPr>
-          <w:numId w:val="1001"/>
-          <w:ilvl w:val="0"/>
-        </w:numPr>
-      </w:pPr>
-      <w:r>
-        <w:t xml:space="preserve">DENV3: rho = 0.5174988, p = &lt;0.001</w:t>
-      </w:r>
-    </w:p>
-    <w:p>
-      <w:pPr>
-        <w:pStyle w:val="Compact"/>
-        <w:numPr>
-          <w:numId w:val="1001"/>
-          <w:ilvl w:val="0"/>
-        </w:numPr>
-      </w:pPr>
-      <w:r>
-        <w:t xml:space="preserve">DENV4: rho = 0.5062238, p = &lt;0.001</w:t>
+        <w:t xml:space="preserve">- Associação entre títulos de anticorpos neutralizantes de soro materno e sangue de cordão. As retas tracejadas são os limites de diluição; as retas vermelhas correspondem ao corte de 50; a reta azul é a reta de regressão de Deming.</w:t>
       </w:r>
     </w:p>
     <w:p>
@@ -892,7 +830,7 @@
               <w:jc w:val="center"/>
             </w:pPr>
             <w:r>
-              <w:t xml:space="preserve">Media.DENV1</w:t>
+              <w:t xml:space="preserve">N</w:t>
             </w:r>
           </w:p>
         </w:tc>
@@ -909,7 +847,7 @@
               <w:jc w:val="center"/>
             </w:pPr>
             <w:r>
-              <w:t xml:space="preserve">Media.DENV2</w:t>
+              <w:t xml:space="preserve">Media.DENV1</w:t>
             </w:r>
           </w:p>
         </w:tc>
@@ -926,7 +864,7 @@
               <w:jc w:val="center"/>
             </w:pPr>
             <w:r>
-              <w:t xml:space="preserve">Media.DENV3</w:t>
+              <w:t xml:space="preserve">Media.DENV2</w:t>
             </w:r>
           </w:p>
         </w:tc>
@@ -943,6 +881,23 @@
               <w:jc w:val="center"/>
             </w:pPr>
             <w:r>
+              <w:t xml:space="preserve">Media.DENV3</w:t>
+            </w:r>
+          </w:p>
+        </w:tc>
+        <w:tc>
+          <w:tcPr>
+            <w:tcBorders>
+              <w:bottom w:val="single"/>
+            </w:tcBorders>
+            <w:vAlign w:val="bottom"/>
+          </w:tcPr>
+          <w:p>
+            <w:pPr>
+              <w:pStyle w:val="Compact"/>
+              <w:jc w:val="center"/>
+            </w:pPr>
+            <w:r>
               <w:t xml:space="preserve">Media.DENV4</w:t>
             </w:r>
           </w:p>
@@ -967,6 +922,17 @@
               <w:jc w:val="center"/>
             </w:pPr>
             <w:r>
+              <w:t xml:space="preserve">58</w:t>
+            </w:r>
+          </w:p>
+        </w:tc>
+        <w:tc>
+          <w:p>
+            <w:pPr>
+              <w:pStyle w:val="Compact"/>
+              <w:jc w:val="center"/>
+            </w:pPr>
+            <w:r>
               <w:t xml:space="preserve">1718</w:t>
             </w:r>
           </w:p>
@@ -1024,6 +990,17 @@
               <w:jc w:val="center"/>
             </w:pPr>
             <w:r>
+              <w:t xml:space="preserve">23</w:t>
+            </w:r>
+          </w:p>
+        </w:tc>
+        <w:tc>
+          <w:p>
+            <w:pPr>
+              <w:pStyle w:val="Compact"/>
+              <w:jc w:val="center"/>
+            </w:pPr>
+            <w:r>
               <w:t xml:space="preserve">161.9</w:t>
             </w:r>
           </w:p>
@@ -1081,6 +1058,17 @@
               <w:jc w:val="center"/>
             </w:pPr>
             <w:r>
+              <w:t xml:space="preserve">7</w:t>
+            </w:r>
+          </w:p>
+        </w:tc>
+        <w:tc>
+          <w:p>
+            <w:pPr>
+              <w:pStyle w:val="Compact"/>
+              <w:jc w:val="center"/>
+            </w:pPr>
+            <w:r>
               <w:t xml:space="preserve">144.2</w:t>
             </w:r>
           </w:p>
@@ -1138,6 +1126,17 @@
               <w:jc w:val="center"/>
             </w:pPr>
             <w:r>
+              <w:t xml:space="preserve">25</w:t>
+            </w:r>
+          </w:p>
+        </w:tc>
+        <w:tc>
+          <w:p>
+            <w:pPr>
+              <w:pStyle w:val="Compact"/>
+              <w:jc w:val="center"/>
+            </w:pPr>
+            <w:r>
               <w:t xml:space="preserve">127.5</w:t>
             </w:r>
           </w:p>
@@ -1195,6 +1194,17 @@
               <w:jc w:val="center"/>
             </w:pPr>
             <w:r>
+              <w:t xml:space="preserve">1</w:t>
+            </w:r>
+          </w:p>
+        </w:tc>
+        <w:tc>
+          <w:p>
+            <w:pPr>
+              <w:pStyle w:val="Compact"/>
+              <w:jc w:val="center"/>
+            </w:pPr>
+            <w:r>
               <w:t xml:space="preserve">197.4</w:t>
             </w:r>
           </w:p>
@@ -1252,6 +1262,17 @@
               <w:jc w:val="center"/>
             </w:pPr>
             <w:r>
+              <w:t xml:space="preserve">25</w:t>
+            </w:r>
+          </w:p>
+        </w:tc>
+        <w:tc>
+          <w:p>
+            <w:pPr>
+              <w:pStyle w:val="Compact"/>
+              <w:jc w:val="center"/>
+            </w:pPr>
+            <w:r>
               <w:t xml:space="preserve">82.53</w:t>
             </w:r>
           </w:p>
@@ -1309,6 +1330,17 @@
               <w:jc w:val="center"/>
             </w:pPr>
             <w:r>
+              <w:t xml:space="preserve">7</w:t>
+            </w:r>
+          </w:p>
+        </w:tc>
+        <w:tc>
+          <w:p>
+            <w:pPr>
+              <w:pStyle w:val="Compact"/>
+              <w:jc w:val="center"/>
+            </w:pPr>
+            <w:r>
               <w:t xml:space="preserve">60.14</w:t>
             </w:r>
           </w:p>
@@ -1366,6 +1398,17 @@
               <w:jc w:val="center"/>
             </w:pPr>
             <w:r>
+              <w:t xml:space="preserve">20</w:t>
+            </w:r>
+          </w:p>
+        </w:tc>
+        <w:tc>
+          <w:p>
+            <w:pPr>
+              <w:pStyle w:val="Compact"/>
+              <w:jc w:val="center"/>
+            </w:pPr>
+            <w:r>
               <w:t xml:space="preserve">38.64</w:t>
             </w:r>
           </w:p>
@@ -1423,6 +1466,17 @@
               <w:jc w:val="center"/>
             </w:pPr>
             <w:r>
+              <w:t xml:space="preserve">2</w:t>
+            </w:r>
+          </w:p>
+        </w:tc>
+        <w:tc>
+          <w:p>
+            <w:pPr>
+              <w:pStyle w:val="Compact"/>
+              <w:jc w:val="center"/>
+            </w:pPr>
+            <w:r>
               <w:t xml:space="preserve">82.82</w:t>
             </w:r>
           </w:p>
@@ -1480,6 +1534,17 @@
               <w:jc w:val="center"/>
             </w:pPr>
             <w:r>
+              <w:t xml:space="preserve">27</w:t>
+            </w:r>
+          </w:p>
+        </w:tc>
+        <w:tc>
+          <w:p>
+            <w:pPr>
+              <w:pStyle w:val="Compact"/>
+              <w:jc w:val="center"/>
+            </w:pPr>
+            <w:r>
               <w:t xml:space="preserve">27.99</w:t>
             </w:r>
           </w:p>
@@ -1537,6 +1602,17 @@
               <w:jc w:val="center"/>
             </w:pPr>
             <w:r>
+              <w:t xml:space="preserve">7</w:t>
+            </w:r>
+          </w:p>
+        </w:tc>
+        <w:tc>
+          <w:p>
+            <w:pPr>
+              <w:pStyle w:val="Compact"/>
+              <w:jc w:val="center"/>
+            </w:pPr>
+            <w:r>
               <w:t xml:space="preserve">21.74</w:t>
             </w:r>
           </w:p>
@@ -1584,6 +1660,17 @@
             </w:pPr>
             <w:r>
               <w:t xml:space="preserve">12</w:t>
+            </w:r>
+          </w:p>
+        </w:tc>
+        <w:tc>
+          <w:p>
+            <w:pPr>
+              <w:pStyle w:val="Compact"/>
+              <w:jc w:val="center"/>
+            </w:pPr>
+            <w:r>
+              <w:t xml:space="preserve">20</w:t>
             </w:r>
           </w:p>
         </w:tc>
@@ -1873,7 +1960,7 @@
     </w:lvl>
   </w:abstractNum>
   <w:abstractNum w:abstractNumId="990">
-    <w:nsid w:val="2a130e4b"/>
+    <w:nsid w:val="988907e9"/>
     <w:multiLevelType w:val="multilevel"/>
     <w:lvl w:ilvl="0">
       <w:numFmt w:val="bullet"/>
@@ -1954,7 +2041,7 @@
     </w:lvl>
   </w:abstractNum>
   <w:abstractNum w:abstractNumId="991">
-    <w:nsid w:val="239fd4dc"/>
+    <w:nsid w:val="4cfaace9"/>
     <w:multiLevelType w:val="multilevel"/>
     <w:lvl w:ilvl="0">
       <w:numFmt w:val="bullet"/>

</xml_diff>

<commit_message>
DOCX e visualização MD atualizados
</commit_message>
<xml_diff>
--- a/relatorio/relatorio.docx
+++ b/relatorio/relatorio.docx
@@ -7,7 +7,7 @@
         <w:pStyle w:val="Title"/>
       </w:pPr>
       <w:r>
-        <w:t xml:space="preserve">RelatÃ³rio</w:t>
+        <w:t xml:space="preserve">Relatório</w:t>
       </w:r>
     </w:p>
     <w:p>
@@ -82,10 +82,151 @@
     </w:p>
     <w:p>
       <w:pPr>
+        <w:pStyle w:val="Heading2"/>
+      </w:pPr>
+      <w:bookmarkStart w:id="22" w:name="analise-estatistica"/>
+      <w:bookmarkEnd w:id="22"/>
+      <w:r>
+        <w:t xml:space="preserve">Análise estatística</w:t>
+      </w:r>
+    </w:p>
+    <w:p>
+      <w:pPr>
+        <w:pStyle w:val="FirstParagraph"/>
+      </w:pPr>
+      <w:r>
+        <w:t xml:space="preserve">Todos os tratamentos e as análises dos dados foram realizados no software estatístico R, versão 3.3.3 (</w:t>
+      </w:r>
+      <w:hyperlink r:id="rId23">
+        <w:r>
+          <w:rPr>
+            <w:rStyle w:val="Hyperlink"/>
+          </w:rPr>
+          <w:t xml:space="preserve">https://www.R-project.org</w:t>
+        </w:r>
+      </w:hyperlink>
+      <w:r>
+        <w:t xml:space="preserve">).</w:t>
+      </w:r>
+    </w:p>
+    <w:p>
+      <w:pPr>
+        <w:pStyle w:val="BodyText"/>
+      </w:pPr>
+      <w:r>
+        <w:t xml:space="preserve">Em todas as análises foi utilizado o nível de significância de 5%.</w:t>
+      </w:r>
+    </w:p>
+    <w:p>
+      <w:pPr>
+        <w:pStyle w:val="Heading3"/>
+      </w:pPr>
+      <w:bookmarkStart w:id="24" w:name="tratamento-dos-dados"/>
+      <w:bookmarkEnd w:id="24"/>
+      <w:r>
+        <w:t xml:space="preserve">Tratamento dos dados</w:t>
+      </w:r>
+    </w:p>
+    <w:p>
+      <w:pPr>
+        <w:pStyle w:val="FirstParagraph"/>
+      </w:pPr>
+      <w:r>
+        <w:t xml:space="preserve">Os títulos com valores abaixo da primeira diluição (&lt;10) foram substituídos por 5.</w:t>
+      </w:r>
+      <w:r>
+        <w:t xml:space="preserve"> </w:t>
+      </w:r>
+      <w:r>
+        <w:t xml:space="preserve">Os títulos com valores acima da última diluição (&gt;1250) foram substituídos por 2500.</w:t>
+      </w:r>
+      <w:r>
+        <w:t xml:space="preserve"> </w:t>
+      </w:r>
+      <w:r>
+        <w:t xml:space="preserve">Os títulos foram comparados usando o teste t de Student pareado, após transformação para escala logarítmica (base 10).</w:t>
+      </w:r>
+    </w:p>
+    <w:p>
+      <w:pPr>
+        <w:pStyle w:val="Heading3"/>
+      </w:pPr>
+      <w:bookmarkStart w:id="25" w:name="cinetica-de-dengue"/>
+      <w:bookmarkEnd w:id="25"/>
+      <w:r>
+        <w:t xml:space="preserve">Cinética de Dengue</w:t>
+      </w:r>
+    </w:p>
+    <w:p>
+      <w:pPr>
+        <w:pStyle w:val="FirstParagraph"/>
+      </w:pPr>
+      <w:r>
+        <w:t xml:space="preserve">A cinética de dengue foi estimada usando regressão linear simples entre os títulos de anticorpos neutralizantes e a idade dos bebês.</w:t>
+      </w:r>
+      <w:r>
+        <w:t xml:space="preserve"> </w:t>
+      </w:r>
+      <w:r>
+        <w:t xml:space="preserve">O tempo de sororreversão foi calculado como o ponto de interseção entre os valores de referência 50 e o limite de detecção da primeira diluição (título 10).</w:t>
+      </w:r>
+    </w:p>
+    <w:p>
+      <w:pPr>
+        <w:pStyle w:val="Heading3"/>
+      </w:pPr>
+      <w:bookmarkStart w:id="26" w:name="associacao-entre-soro-materno-e-sangue-de-cordao"/>
+      <w:bookmarkEnd w:id="26"/>
+      <w:r>
+        <w:t xml:space="preserve">Associação entre soro materno e sangue de cordão</w:t>
+      </w:r>
+    </w:p>
+    <w:p>
+      <w:pPr>
+        <w:pStyle w:val="FirstParagraph"/>
+      </w:pPr>
+      <w:r>
+        <w:t xml:space="preserve">A o grau e direção da associação entre dados numéricos foi analisada com o coeficiente de correlação de Pearson, após transformação pelo logaritmo.</w:t>
+      </w:r>
+    </w:p>
+    <w:p>
+      <w:pPr>
+        <w:pStyle w:val="BodyText"/>
+      </w:pPr>
+      <w:r>
+        <w:t xml:space="preserve">A tendência de associação foi observada usando a regressão de Deming, que é capaz de avaliar simultaneamente as variabilidades experimentais de ambos os dados.</w:t>
+      </w:r>
+    </w:p>
+    <w:p>
+      <w:pPr>
+        <w:pStyle w:val="Heading4"/>
+      </w:pPr>
+      <w:bookmarkStart w:id="27" w:name="taxa-de-transferencia"/>
+      <w:bookmarkEnd w:id="27"/>
+      <w:r>
+        <w:t xml:space="preserve">Taxa de transferência</w:t>
+      </w:r>
+    </w:p>
+    <w:p>
+      <w:pPr>
+        <w:pStyle w:val="FirstParagraph"/>
+      </w:pPr>
+      <w:r>
+        <w:t xml:space="preserve">A taxa de transferência foi definida como (TT) = (valor mensurado na amostra cordão/ valor mensurado na amostra materna)*100.</w:t>
+      </w:r>
+      <w:r>
+        <w:t xml:space="preserve"> </w:t>
+      </w:r>
+      <w:r>
+        <w:t xml:space="preserve">Para avaliar a TT média em cada sorotipo a média geométrica dos títulos foi utilizada. A TT média foi determinada como a razão entre as médias geométricas: (TTmédia) = (média geométrica na amostra cordão/valor mensurado na amostra materna).</w:t>
+      </w:r>
+    </w:p>
+    <w:p>
+      <w:pPr>
         <w:pStyle w:val="Heading1"/>
       </w:pPr>
-      <w:bookmarkStart w:id="22" w:name="resultados"/>
-      <w:bookmarkEnd w:id="22"/>
+      <w:bookmarkStart w:id="28" w:name="resultados"/>
+      <w:bookmarkEnd w:id="28"/>
       <w:r>
         <w:t xml:space="preserve">Resultados</w:t>
       </w:r>
@@ -94,8 +235,8 @@
       <w:pPr>
         <w:pStyle w:val="Heading2"/>
       </w:pPr>
-      <w:bookmarkStart w:id="23" w:name="dengue"/>
-      <w:bookmarkEnd w:id="23"/>
+      <w:bookmarkStart w:id="29" w:name="dengue"/>
+      <w:bookmarkEnd w:id="29"/>
       <w:r>
         <w:t xml:space="preserve">Dengue</w:t>
       </w:r>
@@ -104,8 +245,8 @@
       <w:pPr>
         <w:pStyle w:val="Heading3"/>
       </w:pPr>
-      <w:bookmarkStart w:id="24" w:name="associacao"/>
-      <w:bookmarkEnd w:id="24"/>
+      <w:bookmarkStart w:id="30" w:name="associacao"/>
+      <w:bookmarkEnd w:id="30"/>
       <w:r>
         <w:t xml:space="preserve">Associação</w:t>
       </w:r>
@@ -114,8 +255,8 @@
       <w:pPr>
         <w:pStyle w:val="Heading4"/>
       </w:pPr>
-      <w:bookmarkStart w:id="25" w:name="correlacao"/>
-      <w:bookmarkEnd w:id="25"/>
+      <w:bookmarkStart w:id="31" w:name="correlacao"/>
+      <w:bookmarkEnd w:id="31"/>
       <w:r>
         <w:t xml:space="preserve">Correlação</w:t>
       </w:r>
@@ -180,8 +321,8 @@
       <w:pPr>
         <w:pStyle w:val="Heading4"/>
       </w:pPr>
-      <w:bookmarkStart w:id="26" w:name="regressao-de-deming"/>
-      <w:bookmarkEnd w:id="26"/>
+      <w:bookmarkStart w:id="32" w:name="regressao-de-deming"/>
+      <w:bookmarkEnd w:id="32"/>
       <w:r>
         <w:t xml:space="preserve">Regressão de Deming</w:t>
       </w:r>
@@ -206,7 +347,7 @@
                     </pic:cNvPicPr>
                   </pic:nvPicPr>
                   <pic:blipFill>
-                    <a:blip r:embed="rId27"/>
+                    <a:blip r:embed="rId33"/>
                     <a:stretch>
                       <a:fillRect/>
                     </a:stretch>
@@ -254,8 +395,8 @@
       <w:pPr>
         <w:pStyle w:val="Heading4"/>
       </w:pPr>
-      <w:bookmarkStart w:id="28" w:name="taxa-de-transferencia"/>
-      <w:bookmarkEnd w:id="28"/>
+      <w:bookmarkStart w:id="34" w:name="taxa-de-transferencia-1"/>
+      <w:bookmarkEnd w:id="34"/>
       <w:r>
         <w:t xml:space="preserve">Taxa de Transferência</w:t>
       </w:r>
@@ -681,8 +822,8 @@
       <w:pPr>
         <w:pStyle w:val="Heading3"/>
       </w:pPr>
-      <w:bookmarkStart w:id="29" w:name="cinetica"/>
-      <w:bookmarkEnd w:id="29"/>
+      <w:bookmarkStart w:id="35" w:name="cinetica"/>
+      <w:bookmarkEnd w:id="35"/>
       <w:r>
         <w:t xml:space="preserve">Cinética</w:t>
       </w:r>
@@ -691,8 +832,8 @@
       <w:pPr>
         <w:pStyle w:val="Heading4"/>
       </w:pPr>
-      <w:bookmarkStart w:id="30" w:name="decaimento-dos-titulos-de-anticorpos-neutralizantes"/>
-      <w:bookmarkEnd w:id="30"/>
+      <w:bookmarkStart w:id="36" w:name="decaimento-dos-titulos-de-anticorpos-neutralizantes"/>
+      <w:bookmarkEnd w:id="36"/>
       <w:r>
         <w:t xml:space="preserve">Decaimento dos títulos de anticorpos neutralizantes</w:t>
       </w:r>
@@ -717,7 +858,7 @@
                     </pic:cNvPicPr>
                   </pic:nvPicPr>
                   <pic:blipFill>
-                    <a:blip r:embed="rId31"/>
+                    <a:blip r:embed="rId37"/>
                     <a:stretch>
                       <a:fillRect/>
                     </a:stretch>
@@ -765,8 +906,8 @@
       <w:pPr>
         <w:pStyle w:val="Heading4"/>
       </w:pPr>
-      <w:bookmarkStart w:id="32" w:name="medias-por-idade"/>
-      <w:bookmarkEnd w:id="32"/>
+      <w:bookmarkStart w:id="38" w:name="medias-por-idade"/>
+      <w:bookmarkEnd w:id="38"/>
       <w:r>
         <w:t xml:space="preserve">Médias por idade</w:t>
       </w:r>
@@ -1724,8 +1865,8 @@
       <w:pPr>
         <w:pStyle w:val="Heading4"/>
       </w:pPr>
-      <w:bookmarkStart w:id="33" w:name="tempo-de-sororreversao"/>
-      <w:bookmarkEnd w:id="33"/>
+      <w:bookmarkStart w:id="39" w:name="tempo-de-sororreversao"/>
+      <w:bookmarkEnd w:id="39"/>
       <w:r>
         <w:t xml:space="preserve">Tempo de sororreversão</w:t>
       </w:r>
@@ -1846,8 +1987,8 @@
       <w:pPr>
         <w:pStyle w:val="Heading2"/>
       </w:pPr>
-      <w:bookmarkStart w:id="34" w:name="zika"/>
-      <w:bookmarkEnd w:id="34"/>
+      <w:bookmarkStart w:id="40" w:name="zika"/>
+      <w:bookmarkEnd w:id="40"/>
       <w:r>
         <w:t xml:space="preserve">Zika</w:t>
       </w:r>
@@ -1960,7 +2101,7 @@
     </w:lvl>
   </w:abstractNum>
   <w:abstractNum w:abstractNumId="990">
-    <w:nsid w:val="988907e9"/>
+    <w:nsid w:val="ec31c21a"/>
     <w:multiLevelType w:val="multilevel"/>
     <w:lvl w:ilvl="0">
       <w:numFmt w:val="bullet"/>
@@ -2041,7 +2182,7 @@
     </w:lvl>
   </w:abstractNum>
   <w:abstractNum w:abstractNumId="991">
-    <w:nsid w:val="4cfaace9"/>
+    <w:nsid w:val="4b00fa3f"/>
     <w:multiLevelType w:val="multilevel"/>
     <w:lvl w:ilvl="0">
       <w:numFmt w:val="bullet"/>

</xml_diff>

<commit_message>
versão DOCX atualizada. Closes #20.
</commit_message>
<xml_diff>
--- a/relatorio/relatorio.docx
+++ b/relatorio/relatorio.docx
@@ -95,7 +95,70 @@
         <w:pStyle w:val="FirstParagraph"/>
       </w:pPr>
       <w:r>
-        <w:t xml:space="preserve">Todos os tratamentos e as análises dos dados foram realizados no software estatístico R, versão 3.3.3 (</w:t>
+        <w:t xml:space="preserve">Os títulos com valores abaixo da primeira diluição (&lt;10) foram substituídos por 5.</w:t>
+      </w:r>
+      <w:r>
+        <w:t xml:space="preserve"> </w:t>
+      </w:r>
+      <w:r>
+        <w:t xml:space="preserve">Os títulos com valores acima da última diluição (&gt;1250) foram substituídos por 2500.</w:t>
+      </w:r>
+      <w:r>
+        <w:t xml:space="preserve"> </w:t>
+      </w:r>
+      <w:r>
+        <w:t xml:space="preserve">Os títulos foram comparados usando o teste t de Student pareado, após transformação para escala logarítmica (base 10).</w:t>
+      </w:r>
+      <w:r>
+        <w:t xml:space="preserve"> </w:t>
+      </w:r>
+      <w:r>
+        <w:t xml:space="preserve"> </w:t>
+      </w:r>
+      <w:r>
+        <w:t xml:space="preserve">A o grau e direção da associação entre dados numéricos foi analisada com o coeficiente de correlação de Pearson, após transformação pelo logaritmo.</w:t>
+      </w:r>
+      <w:r>
+        <w:t xml:space="preserve"> </w:t>
+      </w:r>
+      <w:r>
+        <w:t xml:space="preserve">A tendência de associação foi observada usando a regressão de Deming, que é capaz de avaliar simultaneamente as variabilidades experimentais de ambos os dados.</w:t>
+      </w:r>
+      <w:r>
+        <w:t xml:space="preserve"> </w:t>
+      </w:r>
+      <w:r>
+        <w:t xml:space="preserve">A taxa de transferência foi definida como (TT) = (valor mensurado na amostra cordão/ valor mensurado na amostra materna)*100.</w:t>
+      </w:r>
+      <w:r>
+        <w:t xml:space="preserve"> </w:t>
+      </w:r>
+      <w:r>
+        <w:t xml:space="preserve">Para avaliar a TT média em cada sorotipo a média geométrica dos títulos foi utilizada. A TT média foi determinada como a razão entre as médias geométricas: (TTmédia) = (média geométrica na amostra cordão/valor mensurado na amostra materna).</w:t>
+      </w:r>
+      <w:r>
+        <w:t xml:space="preserve"> </w:t>
+      </w:r>
+      <w:r>
+        <w:t xml:space="preserve"> </w:t>
+      </w:r>
+      <w:r>
+        <w:t xml:space="preserve">A cinética de dengue foi estimada usando regressão linear simples entre os títulos de anticorpos neutralizantes e a idade dos bebês.</w:t>
+      </w:r>
+      <w:r>
+        <w:t xml:space="preserve"> </w:t>
+      </w:r>
+      <w:r>
+        <w:t xml:space="preserve">O tempo de sororreversão foi calculado como o ponto de interseção entre os valores de referência 50 e o limite de detecção da primeira diluição (título 10).</w:t>
+      </w:r>
+      <w:r>
+        <w:t xml:space="preserve"> </w:t>
+      </w:r>
+      <w:r>
+        <w:t xml:space="preserve"> </w:t>
+      </w:r>
+      <w:r>
+        <w:t xml:space="preserve">Todos os tratamentos e as análises dos dados foram realizados no software estatístico R, versão 3.4.0 (</w:t>
       </w:r>
       <w:hyperlink r:id="rId23">
         <w:r>
@@ -108,6 +171,48 @@
       <w:r>
         <w:t xml:space="preserve">).</w:t>
       </w:r>
+      <w:r>
+        <w:t xml:space="preserve"> </w:t>
+      </w:r>
+      <w:r>
+        <w:t xml:space="preserve">A regressão de Deming foi calculada com o pacote</w:t>
+      </w:r>
+      <w:r>
+        <w:t xml:space="preserve"> </w:t>
+      </w:r>
+      <w:r>
+        <w:rPr>
+          <w:rStyle w:val="VerbatimChar"/>
+        </w:rPr>
+        <w:t xml:space="preserve">MethComp</w:t>
+      </w:r>
+      <w:r>
+        <w:t xml:space="preserve"> </w:t>
+      </w:r>
+      <w:r>
+        <w:t xml:space="preserve">(versão 1.22.2).</w:t>
+      </w:r>
+      <w:r>
+        <w:t xml:space="preserve"> </w:t>
+      </w:r>
+      <w:r>
+        <w:t xml:space="preserve">Os intervalos de confiança exatos das proporções foram calculados usando-se o pacote</w:t>
+      </w:r>
+      <w:r>
+        <w:t xml:space="preserve"> </w:t>
+      </w:r>
+      <w:r>
+        <w:rPr>
+          <w:rStyle w:val="VerbatimChar"/>
+        </w:rPr>
+        <w:t xml:space="preserve">exactci</w:t>
+      </w:r>
+      <w:r>
+        <w:t xml:space="preserve"> </w:t>
+      </w:r>
+      <w:r>
+        <w:t xml:space="preserve">(versão 1.3.1), contra a hipótese nula de que a proporção era igual a 50%.</w:t>
+      </w:r>
     </w:p>
     <w:p>
       <w:pPr>
@@ -119,144 +224,40 @@
     </w:p>
     <w:p>
       <w:pPr>
-        <w:pStyle w:val="Heading3"/>
-      </w:pPr>
-      <w:bookmarkStart w:id="24" w:name="tratamento-dos-dados"/>
+        <w:pStyle w:val="Heading1"/>
+      </w:pPr>
+      <w:bookmarkStart w:id="24" w:name="resultados"/>
       <w:bookmarkEnd w:id="24"/>
       <w:r>
-        <w:t xml:space="preserve">Tratamento dos dados</w:t>
+        <w:t xml:space="preserve">Resultados</w:t>
       </w:r>
     </w:p>
     <w:p>
       <w:pPr>
-        <w:pStyle w:val="FirstParagraph"/>
-      </w:pPr>
-      <w:r>
-        <w:t xml:space="preserve">Os títulos com valores abaixo da primeira diluição (&lt;10) foram substituídos por 5.</w:t>
-      </w:r>
-      <w:r>
-        <w:t xml:space="preserve"> </w:t>
-      </w:r>
-      <w:r>
-        <w:t xml:space="preserve">Os títulos com valores acima da última diluição (&gt;1250) foram substituídos por 2500.</w:t>
-      </w:r>
-      <w:r>
-        <w:t xml:space="preserve"> </w:t>
-      </w:r>
-      <w:r>
-        <w:t xml:space="preserve">Os títulos foram comparados usando o teste t de Student pareado, após transformação para escala logarítmica (base 10).</w:t>
+        <w:pStyle w:val="Heading2"/>
+      </w:pPr>
+      <w:bookmarkStart w:id="25" w:name="dengue"/>
+      <w:bookmarkEnd w:id="25"/>
+      <w:r>
+        <w:t xml:space="preserve">Dengue</w:t>
       </w:r>
     </w:p>
     <w:p>
       <w:pPr>
         <w:pStyle w:val="Heading3"/>
       </w:pPr>
-      <w:bookmarkStart w:id="25" w:name="cinetica-de-dengue"/>
-      <w:bookmarkEnd w:id="25"/>
-      <w:r>
-        <w:t xml:space="preserve">Cinética de Dengue</w:t>
+      <w:bookmarkStart w:id="26" w:name="associacao"/>
+      <w:bookmarkEnd w:id="26"/>
+      <w:r>
+        <w:t xml:space="preserve">Associação</w:t>
       </w:r>
     </w:p>
     <w:p>
       <w:pPr>
-        <w:pStyle w:val="FirstParagraph"/>
-      </w:pPr>
-      <w:r>
-        <w:t xml:space="preserve">A cinética de dengue foi estimada usando regressão linear simples entre os títulos de anticorpos neutralizantes e a idade dos bebês.</w:t>
-      </w:r>
-      <w:r>
-        <w:t xml:space="preserve"> </w:t>
-      </w:r>
-      <w:r>
-        <w:t xml:space="preserve">O tempo de sororreversão foi calculado como o ponto de interseção entre os valores de referência 50 e o limite de detecção da primeira diluição (título 10).</w:t>
-      </w:r>
-    </w:p>
-    <w:p>
-      <w:pPr>
-        <w:pStyle w:val="Heading3"/>
-      </w:pPr>
-      <w:bookmarkStart w:id="26" w:name="associacao-entre-soro-materno-e-sangue-de-cordao"/>
-      <w:bookmarkEnd w:id="26"/>
-      <w:r>
-        <w:t xml:space="preserve">Associação entre soro materno e sangue de cordão</w:t>
-      </w:r>
-    </w:p>
-    <w:p>
-      <w:pPr>
-        <w:pStyle w:val="FirstParagraph"/>
-      </w:pPr>
-      <w:r>
-        <w:t xml:space="preserve">A o grau e direção da associação entre dados numéricos foi analisada com o coeficiente de correlação de Pearson, após transformação pelo logaritmo.</w:t>
-      </w:r>
-    </w:p>
-    <w:p>
-      <w:pPr>
-        <w:pStyle w:val="BodyText"/>
-      </w:pPr>
-      <w:r>
-        <w:t xml:space="preserve">A tendência de associação foi observada usando a regressão de Deming, que é capaz de avaliar simultaneamente as variabilidades experimentais de ambos os dados.</w:t>
-      </w:r>
-    </w:p>
-    <w:p>
-      <w:pPr>
         <w:pStyle w:val="Heading4"/>
       </w:pPr>
-      <w:bookmarkStart w:id="27" w:name="taxa-de-transferencia"/>
+      <w:bookmarkStart w:id="27" w:name="correlacao"/>
       <w:bookmarkEnd w:id="27"/>
-      <w:r>
-        <w:t xml:space="preserve">Taxa de transferência</w:t>
-      </w:r>
-    </w:p>
-    <w:p>
-      <w:pPr>
-        <w:pStyle w:val="FirstParagraph"/>
-      </w:pPr>
-      <w:r>
-        <w:t xml:space="preserve">A taxa de transferência foi definida como (TT) = (valor mensurado na amostra cordão/ valor mensurado na amostra materna)*100.</w:t>
-      </w:r>
-      <w:r>
-        <w:t xml:space="preserve"> </w:t>
-      </w:r>
-      <w:r>
-        <w:t xml:space="preserve">Para avaliar a TT média em cada sorotipo a média geométrica dos títulos foi utilizada. A TT média foi determinada como a razão entre as médias geométricas: (TTmédia) = (média geométrica na amostra cordão/valor mensurado na amostra materna).</w:t>
-      </w:r>
-    </w:p>
-    <w:p>
-      <w:pPr>
-        <w:pStyle w:val="Heading1"/>
-      </w:pPr>
-      <w:bookmarkStart w:id="28" w:name="resultados"/>
-      <w:bookmarkEnd w:id="28"/>
-      <w:r>
-        <w:t xml:space="preserve">Resultados</w:t>
-      </w:r>
-    </w:p>
-    <w:p>
-      <w:pPr>
-        <w:pStyle w:val="Heading2"/>
-      </w:pPr>
-      <w:bookmarkStart w:id="29" w:name="dengue"/>
-      <w:bookmarkEnd w:id="29"/>
-      <w:r>
-        <w:t xml:space="preserve">Dengue</w:t>
-      </w:r>
-    </w:p>
-    <w:p>
-      <w:pPr>
-        <w:pStyle w:val="Heading3"/>
-      </w:pPr>
-      <w:bookmarkStart w:id="30" w:name="associacao"/>
-      <w:bookmarkEnd w:id="30"/>
-      <w:r>
-        <w:t xml:space="preserve">Associação</w:t>
-      </w:r>
-    </w:p>
-    <w:p>
-      <w:pPr>
-        <w:pStyle w:val="Heading4"/>
-      </w:pPr>
-      <w:bookmarkStart w:id="31" w:name="correlacao"/>
-      <w:bookmarkEnd w:id="31"/>
       <w:r>
         <w:t xml:space="preserve">Correlação</w:t>
       </w:r>
@@ -321,8 +322,8 @@
       <w:pPr>
         <w:pStyle w:val="Heading4"/>
       </w:pPr>
-      <w:bookmarkStart w:id="32" w:name="regressao-de-deming"/>
-      <w:bookmarkEnd w:id="32"/>
+      <w:bookmarkStart w:id="28" w:name="regressao-de-deming"/>
+      <w:bookmarkEnd w:id="28"/>
       <w:r>
         <w:t xml:space="preserve">Regressão de Deming</w:t>
       </w:r>
@@ -342,6 +343,517 @@
                 <pic:pic>
                   <pic:nvPicPr>
                     <pic:cNvPr descr="../figuras/assoc-linear-all.png" id="0" name="Picture"/>
+                    <pic:cNvPicPr>
+                      <a:picLocks noChangeArrowheads="1" noChangeAspect="1"/>
+                    </pic:cNvPicPr>
+                  </pic:nvPicPr>
+                  <pic:blipFill>
+                    <a:blip r:embed="rId29"/>
+                    <a:stretch>
+                      <a:fillRect/>
+                    </a:stretch>
+                  </pic:blipFill>
+                  <pic:spPr bwMode="auto">
+                    <a:xfrm>
+                      <a:off x="0" y="0"/>
+                      <a:ext cx="5334000" cy="6223000"/>
+                    </a:xfrm>
+                    <a:prstGeom prst="rect">
+                      <a:avLst/>
+                    </a:prstGeom>
+                    <a:noFill/>
+                    <a:ln w="9525">
+                      <a:noFill/>
+                      <a:headEnd/>
+                      <a:tailEnd/>
+                    </a:ln>
+                  </pic:spPr>
+                </pic:pic>
+              </a:graphicData>
+            </a:graphic>
+          </wp:inline>
+        </w:drawing>
+      </w:r>
+    </w:p>
+    <w:p>
+      <w:pPr>
+        <w:pStyle w:val="ImageCaption"/>
+      </w:pPr>
+      <w:r>
+        <w:rPr>
+          <w:b/>
+        </w:rPr>
+        <w:t xml:space="preserve">Figura xx</w:t>
+      </w:r>
+      <w:r>
+        <w:t xml:space="preserve"> </w:t>
+      </w:r>
+      <w:r>
+        <w:t xml:space="preserve">- Associação entre títulos de anticorpos neutralizantes de soro materno e sangue de cordão. As retas tracejadas são os limites de diluição; as retas vermelhas correspondem ao corte de 50; a reta azul é a reta de regressão de Deming.</w:t>
+      </w:r>
+    </w:p>
+    <w:p>
+      <w:pPr>
+        <w:pStyle w:val="Heading4"/>
+      </w:pPr>
+      <w:bookmarkStart w:id="30" w:name="taxa-de-transferencia"/>
+      <w:bookmarkEnd w:id="30"/>
+      <w:r>
+        <w:t xml:space="preserve">Taxa de Transferência</w:t>
+      </w:r>
+    </w:p>
+    <w:p>
+      <w:pPr>
+        <w:pStyle w:val="TableCaption"/>
+      </w:pPr>
+      <w:r>
+        <w:rPr>
+          <w:b/>
+        </w:rPr>
+        <w:t xml:space="preserve">Tabela xx</w:t>
+      </w:r>
+      <w:r>
+        <w:t xml:space="preserve"> </w:t>
+      </w:r>
+      <w:r>
+        <w:t xml:space="preserve">MG = Média geométrica; TT = Taxa de transferência; IC = Intervalo de confiança de 95% em torno da média.</w:t>
+      </w:r>
+    </w:p>
+    <w:tbl>
+      <w:tblPr>
+        <w:tblStyle w:val="TableNormal"/>
+        <w:tblW w:type="pct" w:w="0.0"/>
+        <w:tblLook w:firstRow="1"/>
+        <w:tblCaption w:val="Tabela xx MG = Média geométrica; TT = Taxa de transferência; IC = Intervalo de confiança de 95% em torno da média."/>
+      </w:tblPr>
+      <w:tblGrid/>
+      <w:tr>
+        <w:trPr>
+          <w:cnfStyle w:firstRow="1"/>
+        </w:trPr>
+        <w:tc>
+          <w:tcPr>
+            <w:tcBorders>
+              <w:bottom w:val="single"/>
+            </w:tcBorders>
+            <w:vAlign w:val="bottom"/>
+          </w:tcPr>
+          <w:p>
+            <w:pPr>
+              <w:pStyle w:val="Compact"/>
+              <w:jc w:val="center"/>
+            </w:pPr>
+            <w:r>
+              <w:t xml:space="preserve"> </w:t>
+            </w:r>
+          </w:p>
+        </w:tc>
+        <w:tc>
+          <w:tcPr>
+            <w:tcBorders>
+              <w:bottom w:val="single"/>
+            </w:tcBorders>
+            <w:vAlign w:val="bottom"/>
+          </w:tcPr>
+          <w:p>
+            <w:pPr>
+              <w:pStyle w:val="Compact"/>
+              <w:jc w:val="center"/>
+            </w:pPr>
+            <w:r>
+              <w:t xml:space="preserve">N</w:t>
+            </w:r>
+          </w:p>
+        </w:tc>
+        <w:tc>
+          <w:tcPr>
+            <w:tcBorders>
+              <w:bottom w:val="single"/>
+            </w:tcBorders>
+            <w:vAlign w:val="bottom"/>
+          </w:tcPr>
+          <w:p>
+            <w:pPr>
+              <w:pStyle w:val="Compact"/>
+              <w:jc w:val="center"/>
+            </w:pPr>
+            <w:r>
+              <w:t xml:space="preserve">MG Sangue Cordão</w:t>
+            </w:r>
+          </w:p>
+        </w:tc>
+        <w:tc>
+          <w:tcPr>
+            <w:tcBorders>
+              <w:bottom w:val="single"/>
+            </w:tcBorders>
+            <w:vAlign w:val="bottom"/>
+          </w:tcPr>
+          <w:p>
+            <w:pPr>
+              <w:pStyle w:val="Compact"/>
+              <w:jc w:val="center"/>
+            </w:pPr>
+            <w:r>
+              <w:t xml:space="preserve">MG Soro Materno</w:t>
+            </w:r>
+          </w:p>
+        </w:tc>
+        <w:tc>
+          <w:tcPr>
+            <w:tcBorders>
+              <w:bottom w:val="single"/>
+            </w:tcBorders>
+            <w:vAlign w:val="bottom"/>
+          </w:tcPr>
+          <w:p>
+            <w:pPr>
+              <w:pStyle w:val="Compact"/>
+              <w:jc w:val="center"/>
+            </w:pPr>
+            <w:r>
+              <w:t xml:space="preserve">TT (%)</w:t>
+            </w:r>
+          </w:p>
+        </w:tc>
+        <w:tc>
+          <w:tcPr>
+            <w:tcBorders>
+              <w:bottom w:val="single"/>
+            </w:tcBorders>
+            <w:vAlign w:val="bottom"/>
+          </w:tcPr>
+          <w:p>
+            <w:pPr>
+              <w:pStyle w:val="Compact"/>
+              <w:jc w:val="center"/>
+            </w:pPr>
+            <w:r>
+              <w:t xml:space="preserve">TT IC 95%</w:t>
+            </w:r>
+          </w:p>
+        </w:tc>
+      </w:tr>
+      <w:tr>
+        <w:tc>
+          <w:p>
+            <w:pPr>
+              <w:pStyle w:val="Compact"/>
+              <w:jc w:val="center"/>
+            </w:pPr>
+            <w:r>
+              <w:rPr>
+                <w:b/>
+              </w:rPr>
+              <w:t xml:space="preserve">DENV1</w:t>
+            </w:r>
+          </w:p>
+        </w:tc>
+        <w:tc>
+          <w:p>
+            <w:pPr>
+              <w:pStyle w:val="Compact"/>
+              <w:jc w:val="center"/>
+            </w:pPr>
+            <w:r>
+              <w:t xml:space="preserve">58</w:t>
+            </w:r>
+          </w:p>
+        </w:tc>
+        <w:tc>
+          <w:p>
+            <w:pPr>
+              <w:pStyle w:val="Compact"/>
+              <w:jc w:val="center"/>
+            </w:pPr>
+            <w:r>
+              <w:t xml:space="preserve">1040</w:t>
+            </w:r>
+          </w:p>
+        </w:tc>
+        <w:tc>
+          <w:p>
+            <w:pPr>
+              <w:pStyle w:val="Compact"/>
+              <w:jc w:val="center"/>
+            </w:pPr>
+            <w:r>
+              <w:t xml:space="preserve">1010</w:t>
+            </w:r>
+          </w:p>
+        </w:tc>
+        <w:tc>
+          <w:p>
+            <w:pPr>
+              <w:pStyle w:val="Compact"/>
+              <w:jc w:val="center"/>
+            </w:pPr>
+            <w:r>
+              <w:t xml:space="preserve">103</w:t>
+            </w:r>
+          </w:p>
+        </w:tc>
+        <w:tc>
+          <w:p>
+            <w:pPr>
+              <w:pStyle w:val="Compact"/>
+              <w:jc w:val="center"/>
+            </w:pPr>
+            <w:r>
+              <w:t xml:space="preserve">[95, 112]</w:t>
+            </w:r>
+          </w:p>
+        </w:tc>
+      </w:tr>
+      <w:tr>
+        <w:tc>
+          <w:p>
+            <w:pPr>
+              <w:pStyle w:val="Compact"/>
+              <w:jc w:val="center"/>
+            </w:pPr>
+            <w:r>
+              <w:rPr>
+                <w:b/>
+              </w:rPr>
+              <w:t xml:space="preserve">DENV2</w:t>
+            </w:r>
+          </w:p>
+        </w:tc>
+        <w:tc>
+          <w:p>
+            <w:pPr>
+              <w:pStyle w:val="Compact"/>
+              <w:jc w:val="center"/>
+            </w:pPr>
+            <w:r>
+              <w:t xml:space="preserve">58</w:t>
+            </w:r>
+          </w:p>
+        </w:tc>
+        <w:tc>
+          <w:p>
+            <w:pPr>
+              <w:pStyle w:val="Compact"/>
+              <w:jc w:val="center"/>
+            </w:pPr>
+            <w:r>
+              <w:t xml:space="preserve">981.8</w:t>
+            </w:r>
+          </w:p>
+        </w:tc>
+        <w:tc>
+          <w:p>
+            <w:pPr>
+              <w:pStyle w:val="Compact"/>
+              <w:jc w:val="center"/>
+            </w:pPr>
+            <w:r>
+              <w:t xml:space="preserve">926</w:t>
+            </w:r>
+          </w:p>
+        </w:tc>
+        <w:tc>
+          <w:p>
+            <w:pPr>
+              <w:pStyle w:val="Compact"/>
+              <w:jc w:val="center"/>
+            </w:pPr>
+            <w:r>
+              <w:t xml:space="preserve">106</w:t>
+            </w:r>
+          </w:p>
+        </w:tc>
+        <w:tc>
+          <w:p>
+            <w:pPr>
+              <w:pStyle w:val="Compact"/>
+              <w:jc w:val="center"/>
+            </w:pPr>
+            <w:r>
+              <w:t xml:space="preserve">[88, 128]</w:t>
+            </w:r>
+          </w:p>
+        </w:tc>
+      </w:tr>
+      <w:tr>
+        <w:tc>
+          <w:p>
+            <w:pPr>
+              <w:pStyle w:val="Compact"/>
+              <w:jc w:val="center"/>
+            </w:pPr>
+            <w:r>
+              <w:rPr>
+                <w:b/>
+              </w:rPr>
+              <w:t xml:space="preserve">DENV3</w:t>
+            </w:r>
+          </w:p>
+        </w:tc>
+        <w:tc>
+          <w:p>
+            <w:pPr>
+              <w:pStyle w:val="Compact"/>
+              <w:jc w:val="center"/>
+            </w:pPr>
+            <w:r>
+              <w:t xml:space="preserve">58</w:t>
+            </w:r>
+          </w:p>
+        </w:tc>
+        <w:tc>
+          <w:p>
+            <w:pPr>
+              <w:pStyle w:val="Compact"/>
+              <w:jc w:val="center"/>
+            </w:pPr>
+            <w:r>
+              <w:t xml:space="preserve">823.6</w:t>
+            </w:r>
+          </w:p>
+        </w:tc>
+        <w:tc>
+          <w:p>
+            <w:pPr>
+              <w:pStyle w:val="Compact"/>
+              <w:jc w:val="center"/>
+            </w:pPr>
+            <w:r>
+              <w:t xml:space="preserve">830.9</w:t>
+            </w:r>
+          </w:p>
+        </w:tc>
+        <w:tc>
+          <w:p>
+            <w:pPr>
+              <w:pStyle w:val="Compact"/>
+              <w:jc w:val="center"/>
+            </w:pPr>
+            <w:r>
+              <w:t xml:space="preserve">99</w:t>
+            </w:r>
+          </w:p>
+        </w:tc>
+        <w:tc>
+          <w:p>
+            <w:pPr>
+              <w:pStyle w:val="Compact"/>
+              <w:jc w:val="center"/>
+            </w:pPr>
+            <w:r>
+              <w:t xml:space="preserve">[81, 122]</w:t>
+            </w:r>
+          </w:p>
+        </w:tc>
+      </w:tr>
+      <w:tr>
+        <w:tc>
+          <w:p>
+            <w:pPr>
+              <w:pStyle w:val="Compact"/>
+              <w:jc w:val="center"/>
+            </w:pPr>
+            <w:r>
+              <w:rPr>
+                <w:b/>
+              </w:rPr>
+              <w:t xml:space="preserve">DENV4</w:t>
+            </w:r>
+          </w:p>
+        </w:tc>
+        <w:tc>
+          <w:p>
+            <w:pPr>
+              <w:pStyle w:val="Compact"/>
+              <w:jc w:val="center"/>
+            </w:pPr>
+            <w:r>
+              <w:t xml:space="preserve">58</w:t>
+            </w:r>
+          </w:p>
+        </w:tc>
+        <w:tc>
+          <w:p>
+            <w:pPr>
+              <w:pStyle w:val="Compact"/>
+              <w:jc w:val="center"/>
+            </w:pPr>
+            <w:r>
+              <w:t xml:space="preserve">640</w:t>
+            </w:r>
+          </w:p>
+        </w:tc>
+        <w:tc>
+          <w:p>
+            <w:pPr>
+              <w:pStyle w:val="Compact"/>
+              <w:jc w:val="center"/>
+            </w:pPr>
+            <w:r>
+              <w:t xml:space="preserve">452</w:t>
+            </w:r>
+          </w:p>
+        </w:tc>
+        <w:tc>
+          <w:p>
+            <w:pPr>
+              <w:pStyle w:val="Compact"/>
+              <w:jc w:val="center"/>
+            </w:pPr>
+            <w:r>
+              <w:t xml:space="preserve">142</w:t>
+            </w:r>
+          </w:p>
+        </w:tc>
+        <w:tc>
+          <w:p>
+            <w:pPr>
+              <w:pStyle w:val="Compact"/>
+              <w:jc w:val="center"/>
+            </w:pPr>
+            <w:r>
+              <w:t xml:space="preserve">[94, 213]</w:t>
+            </w:r>
+          </w:p>
+        </w:tc>
+      </w:tr>
+    </w:tbl>
+    <w:p>
+      <w:pPr>
+        <w:pStyle w:val="Heading3"/>
+      </w:pPr>
+      <w:bookmarkStart w:id="31" w:name="cinetica"/>
+      <w:bookmarkEnd w:id="31"/>
+      <w:r>
+        <w:t xml:space="preserve">Cinética</w:t>
+      </w:r>
+    </w:p>
+    <w:p>
+      <w:pPr>
+        <w:pStyle w:val="Heading4"/>
+      </w:pPr>
+      <w:bookmarkStart w:id="32" w:name="decaimento-dos-titulos-de-anticorpos-neutralizantes"/>
+      <w:bookmarkEnd w:id="32"/>
+      <w:r>
+        <w:t xml:space="preserve">Decaimento dos títulos de anticorpos neutralizantes</w:t>
+      </w:r>
+    </w:p>
+    <w:p>
+      <w:pPr>
+        <w:pStyle w:val="FigureWithCaption"/>
+      </w:pPr>
+      <w:r>
+        <w:drawing>
+          <wp:inline>
+            <wp:extent cx="5334000" cy="6223000"/>
+            <wp:effectExtent b="0" l="0" r="0" t="0"/>
+            <wp:docPr descr="Figura xx - Cinética de decaimento de títulos de anticorpos neutralizantes" id="1" name="Picture"/>
+            <a:graphic>
+              <a:graphicData uri="http://schemas.openxmlformats.org/drawingml/2006/picture">
+                <pic:pic>
+                  <pic:nvPicPr>
+                    <pic:cNvPr descr="../figuras/cinetica-dengue-all.png" id="0" name="Picture"/>
                     <pic:cNvPicPr>
                       <a:picLocks noChangeArrowheads="1" noChangeAspect="1"/>
                     </pic:cNvPicPr>
@@ -388,526 +900,15 @@
         <w:t xml:space="preserve"> </w:t>
       </w:r>
       <w:r>
-        <w:t xml:space="preserve">- Associação entre títulos de anticorpos neutralizantes de soro materno e sangue de cordão. As retas tracejadas são os limites de diluição; as retas vermelhas correspondem ao corte de 50; a reta azul é a reta de regressão de Deming.</w:t>
+        <w:t xml:space="preserve">- Cinética de decaimento de títulos de anticorpos neutralizantes</w:t>
       </w:r>
     </w:p>
     <w:p>
       <w:pPr>
         <w:pStyle w:val="Heading4"/>
       </w:pPr>
-      <w:bookmarkStart w:id="34" w:name="taxa-de-transferencia-1"/>
+      <w:bookmarkStart w:id="34" w:name="medias-por-idade"/>
       <w:bookmarkEnd w:id="34"/>
-      <w:r>
-        <w:t xml:space="preserve">Taxa de Transferência</w:t>
-      </w:r>
-    </w:p>
-    <w:p>
-      <w:pPr>
-        <w:pStyle w:val="TableCaption"/>
-      </w:pPr>
-      <w:r>
-        <w:rPr>
-          <w:b/>
-        </w:rPr>
-        <w:t xml:space="preserve">Tabela xx</w:t>
-      </w:r>
-      <w:r>
-        <w:t xml:space="preserve"> </w:t>
-      </w:r>
-      <w:r>
-        <w:t xml:space="preserve">MG = Média geométrica; TT = Taxa de transferência; IC = Intervalo de confiança de 95% em torno da média.</w:t>
-      </w:r>
-    </w:p>
-    <w:tbl>
-      <w:tblPr>
-        <w:tblStyle w:val="TableNormal"/>
-        <w:tblW w:type="pct" w:w="0.0"/>
-        <w:tblLook w:firstRow="1"/>
-        <w:tblCaption w:val="Tabela xx MG = Média geométrica; TT = Taxa de transferência; IC = Intervalo de confiança de 95% em torno da média."/>
-      </w:tblPr>
-      <w:tblGrid/>
-      <w:tr>
-        <w:trPr>
-          <w:cnfStyle w:firstRow="1"/>
-        </w:trPr>
-        <w:tc>
-          <w:tcPr>
-            <w:tcBorders>
-              <w:bottom w:val="single"/>
-            </w:tcBorders>
-            <w:vAlign w:val="bottom"/>
-          </w:tcPr>
-          <w:p>
-            <w:pPr>
-              <w:pStyle w:val="Compact"/>
-              <w:jc w:val="center"/>
-            </w:pPr>
-            <w:r>
-              <w:t xml:space="preserve"> </w:t>
-            </w:r>
-          </w:p>
-        </w:tc>
-        <w:tc>
-          <w:tcPr>
-            <w:tcBorders>
-              <w:bottom w:val="single"/>
-            </w:tcBorders>
-            <w:vAlign w:val="bottom"/>
-          </w:tcPr>
-          <w:p>
-            <w:pPr>
-              <w:pStyle w:val="Compact"/>
-              <w:jc w:val="center"/>
-            </w:pPr>
-            <w:r>
-              <w:t xml:space="preserve">N</w:t>
-            </w:r>
-          </w:p>
-        </w:tc>
-        <w:tc>
-          <w:tcPr>
-            <w:tcBorders>
-              <w:bottom w:val="single"/>
-            </w:tcBorders>
-            <w:vAlign w:val="bottom"/>
-          </w:tcPr>
-          <w:p>
-            <w:pPr>
-              <w:pStyle w:val="Compact"/>
-              <w:jc w:val="center"/>
-            </w:pPr>
-            <w:r>
-              <w:t xml:space="preserve">MG Sangue Cordão</w:t>
-            </w:r>
-          </w:p>
-        </w:tc>
-        <w:tc>
-          <w:tcPr>
-            <w:tcBorders>
-              <w:bottom w:val="single"/>
-            </w:tcBorders>
-            <w:vAlign w:val="bottom"/>
-          </w:tcPr>
-          <w:p>
-            <w:pPr>
-              <w:pStyle w:val="Compact"/>
-              <w:jc w:val="center"/>
-            </w:pPr>
-            <w:r>
-              <w:t xml:space="preserve">MG Soro Materno</w:t>
-            </w:r>
-          </w:p>
-        </w:tc>
-        <w:tc>
-          <w:tcPr>
-            <w:tcBorders>
-              <w:bottom w:val="single"/>
-            </w:tcBorders>
-            <w:vAlign w:val="bottom"/>
-          </w:tcPr>
-          <w:p>
-            <w:pPr>
-              <w:pStyle w:val="Compact"/>
-              <w:jc w:val="center"/>
-            </w:pPr>
-            <w:r>
-              <w:t xml:space="preserve">TT (%)</w:t>
-            </w:r>
-          </w:p>
-        </w:tc>
-        <w:tc>
-          <w:tcPr>
-            <w:tcBorders>
-              <w:bottom w:val="single"/>
-            </w:tcBorders>
-            <w:vAlign w:val="bottom"/>
-          </w:tcPr>
-          <w:p>
-            <w:pPr>
-              <w:pStyle w:val="Compact"/>
-              <w:jc w:val="center"/>
-            </w:pPr>
-            <w:r>
-              <w:t xml:space="preserve">TT IC 95%</w:t>
-            </w:r>
-          </w:p>
-        </w:tc>
-      </w:tr>
-      <w:tr>
-        <w:tc>
-          <w:p>
-            <w:pPr>
-              <w:pStyle w:val="Compact"/>
-              <w:jc w:val="center"/>
-            </w:pPr>
-            <w:r>
-              <w:rPr>
-                <w:b/>
-              </w:rPr>
-              <w:t xml:space="preserve">DENV1</w:t>
-            </w:r>
-          </w:p>
-        </w:tc>
-        <w:tc>
-          <w:p>
-            <w:pPr>
-              <w:pStyle w:val="Compact"/>
-              <w:jc w:val="center"/>
-            </w:pPr>
-            <w:r>
-              <w:t xml:space="preserve">58</w:t>
-            </w:r>
-          </w:p>
-        </w:tc>
-        <w:tc>
-          <w:p>
-            <w:pPr>
-              <w:pStyle w:val="Compact"/>
-              <w:jc w:val="center"/>
-            </w:pPr>
-            <w:r>
-              <w:t xml:space="preserve">1040</w:t>
-            </w:r>
-          </w:p>
-        </w:tc>
-        <w:tc>
-          <w:p>
-            <w:pPr>
-              <w:pStyle w:val="Compact"/>
-              <w:jc w:val="center"/>
-            </w:pPr>
-            <w:r>
-              <w:t xml:space="preserve">1010</w:t>
-            </w:r>
-          </w:p>
-        </w:tc>
-        <w:tc>
-          <w:p>
-            <w:pPr>
-              <w:pStyle w:val="Compact"/>
-              <w:jc w:val="center"/>
-            </w:pPr>
-            <w:r>
-              <w:t xml:space="preserve">103</w:t>
-            </w:r>
-          </w:p>
-        </w:tc>
-        <w:tc>
-          <w:p>
-            <w:pPr>
-              <w:pStyle w:val="Compact"/>
-              <w:jc w:val="center"/>
-            </w:pPr>
-            <w:r>
-              <w:t xml:space="preserve">[95, 112]</w:t>
-            </w:r>
-          </w:p>
-        </w:tc>
-      </w:tr>
-      <w:tr>
-        <w:tc>
-          <w:p>
-            <w:pPr>
-              <w:pStyle w:val="Compact"/>
-              <w:jc w:val="center"/>
-            </w:pPr>
-            <w:r>
-              <w:rPr>
-                <w:b/>
-              </w:rPr>
-              <w:t xml:space="preserve">DENV2</w:t>
-            </w:r>
-          </w:p>
-        </w:tc>
-        <w:tc>
-          <w:p>
-            <w:pPr>
-              <w:pStyle w:val="Compact"/>
-              <w:jc w:val="center"/>
-            </w:pPr>
-            <w:r>
-              <w:t xml:space="preserve">58</w:t>
-            </w:r>
-          </w:p>
-        </w:tc>
-        <w:tc>
-          <w:p>
-            <w:pPr>
-              <w:pStyle w:val="Compact"/>
-              <w:jc w:val="center"/>
-            </w:pPr>
-            <w:r>
-              <w:t xml:space="preserve">981.8</w:t>
-            </w:r>
-          </w:p>
-        </w:tc>
-        <w:tc>
-          <w:p>
-            <w:pPr>
-              <w:pStyle w:val="Compact"/>
-              <w:jc w:val="center"/>
-            </w:pPr>
-            <w:r>
-              <w:t xml:space="preserve">926</w:t>
-            </w:r>
-          </w:p>
-        </w:tc>
-        <w:tc>
-          <w:p>
-            <w:pPr>
-              <w:pStyle w:val="Compact"/>
-              <w:jc w:val="center"/>
-            </w:pPr>
-            <w:r>
-              <w:t xml:space="preserve">106</w:t>
-            </w:r>
-          </w:p>
-        </w:tc>
-        <w:tc>
-          <w:p>
-            <w:pPr>
-              <w:pStyle w:val="Compact"/>
-              <w:jc w:val="center"/>
-            </w:pPr>
-            <w:r>
-              <w:t xml:space="preserve">[88, 128]</w:t>
-            </w:r>
-          </w:p>
-        </w:tc>
-      </w:tr>
-      <w:tr>
-        <w:tc>
-          <w:p>
-            <w:pPr>
-              <w:pStyle w:val="Compact"/>
-              <w:jc w:val="center"/>
-            </w:pPr>
-            <w:r>
-              <w:rPr>
-                <w:b/>
-              </w:rPr>
-              <w:t xml:space="preserve">DENV3</w:t>
-            </w:r>
-          </w:p>
-        </w:tc>
-        <w:tc>
-          <w:p>
-            <w:pPr>
-              <w:pStyle w:val="Compact"/>
-              <w:jc w:val="center"/>
-            </w:pPr>
-            <w:r>
-              <w:t xml:space="preserve">58</w:t>
-            </w:r>
-          </w:p>
-        </w:tc>
-        <w:tc>
-          <w:p>
-            <w:pPr>
-              <w:pStyle w:val="Compact"/>
-              <w:jc w:val="center"/>
-            </w:pPr>
-            <w:r>
-              <w:t xml:space="preserve">823.6</w:t>
-            </w:r>
-          </w:p>
-        </w:tc>
-        <w:tc>
-          <w:p>
-            <w:pPr>
-              <w:pStyle w:val="Compact"/>
-              <w:jc w:val="center"/>
-            </w:pPr>
-            <w:r>
-              <w:t xml:space="preserve">830.9</w:t>
-            </w:r>
-          </w:p>
-        </w:tc>
-        <w:tc>
-          <w:p>
-            <w:pPr>
-              <w:pStyle w:val="Compact"/>
-              <w:jc w:val="center"/>
-            </w:pPr>
-            <w:r>
-              <w:t xml:space="preserve">99</w:t>
-            </w:r>
-          </w:p>
-        </w:tc>
-        <w:tc>
-          <w:p>
-            <w:pPr>
-              <w:pStyle w:val="Compact"/>
-              <w:jc w:val="center"/>
-            </w:pPr>
-            <w:r>
-              <w:t xml:space="preserve">[81, 122]</w:t>
-            </w:r>
-          </w:p>
-        </w:tc>
-      </w:tr>
-      <w:tr>
-        <w:tc>
-          <w:p>
-            <w:pPr>
-              <w:pStyle w:val="Compact"/>
-              <w:jc w:val="center"/>
-            </w:pPr>
-            <w:r>
-              <w:rPr>
-                <w:b/>
-              </w:rPr>
-              <w:t xml:space="preserve">DENV4</w:t>
-            </w:r>
-          </w:p>
-        </w:tc>
-        <w:tc>
-          <w:p>
-            <w:pPr>
-              <w:pStyle w:val="Compact"/>
-              <w:jc w:val="center"/>
-            </w:pPr>
-            <w:r>
-              <w:t xml:space="preserve">58</w:t>
-            </w:r>
-          </w:p>
-        </w:tc>
-        <w:tc>
-          <w:p>
-            <w:pPr>
-              <w:pStyle w:val="Compact"/>
-              <w:jc w:val="center"/>
-            </w:pPr>
-            <w:r>
-              <w:t xml:space="preserve">640</w:t>
-            </w:r>
-          </w:p>
-        </w:tc>
-        <w:tc>
-          <w:p>
-            <w:pPr>
-              <w:pStyle w:val="Compact"/>
-              <w:jc w:val="center"/>
-            </w:pPr>
-            <w:r>
-              <w:t xml:space="preserve">452</w:t>
-            </w:r>
-          </w:p>
-        </w:tc>
-        <w:tc>
-          <w:p>
-            <w:pPr>
-              <w:pStyle w:val="Compact"/>
-              <w:jc w:val="center"/>
-            </w:pPr>
-            <w:r>
-              <w:t xml:space="preserve">142</w:t>
-            </w:r>
-          </w:p>
-        </w:tc>
-        <w:tc>
-          <w:p>
-            <w:pPr>
-              <w:pStyle w:val="Compact"/>
-              <w:jc w:val="center"/>
-            </w:pPr>
-            <w:r>
-              <w:t xml:space="preserve">[94, 213]</w:t>
-            </w:r>
-          </w:p>
-        </w:tc>
-      </w:tr>
-    </w:tbl>
-    <w:p>
-      <w:pPr>
-        <w:pStyle w:val="Heading3"/>
-      </w:pPr>
-      <w:bookmarkStart w:id="35" w:name="cinetica"/>
-      <w:bookmarkEnd w:id="35"/>
-      <w:r>
-        <w:t xml:space="preserve">Cinética</w:t>
-      </w:r>
-    </w:p>
-    <w:p>
-      <w:pPr>
-        <w:pStyle w:val="Heading4"/>
-      </w:pPr>
-      <w:bookmarkStart w:id="36" w:name="decaimento-dos-titulos-de-anticorpos-neutralizantes"/>
-      <w:bookmarkEnd w:id="36"/>
-      <w:r>
-        <w:t xml:space="preserve">Decaimento dos títulos de anticorpos neutralizantes</w:t>
-      </w:r>
-    </w:p>
-    <w:p>
-      <w:pPr>
-        <w:pStyle w:val="FigureWithCaption"/>
-      </w:pPr>
-      <w:r>
-        <w:drawing>
-          <wp:inline>
-            <wp:extent cx="5334000" cy="6223000"/>
-            <wp:effectExtent b="0" l="0" r="0" t="0"/>
-            <wp:docPr descr="Figura xx - Cinética de decaimento de títulos de anticorpos neutralizantes" id="1" name="Picture"/>
-            <a:graphic>
-              <a:graphicData uri="http://schemas.openxmlformats.org/drawingml/2006/picture">
-                <pic:pic>
-                  <pic:nvPicPr>
-                    <pic:cNvPr descr="../figuras/cinetica-dengue-all.png" id="0" name="Picture"/>
-                    <pic:cNvPicPr>
-                      <a:picLocks noChangeArrowheads="1" noChangeAspect="1"/>
-                    </pic:cNvPicPr>
-                  </pic:nvPicPr>
-                  <pic:blipFill>
-                    <a:blip r:embed="rId37"/>
-                    <a:stretch>
-                      <a:fillRect/>
-                    </a:stretch>
-                  </pic:blipFill>
-                  <pic:spPr bwMode="auto">
-                    <a:xfrm>
-                      <a:off x="0" y="0"/>
-                      <a:ext cx="5334000" cy="6223000"/>
-                    </a:xfrm>
-                    <a:prstGeom prst="rect">
-                      <a:avLst/>
-                    </a:prstGeom>
-                    <a:noFill/>
-                    <a:ln w="9525">
-                      <a:noFill/>
-                      <a:headEnd/>
-                      <a:tailEnd/>
-                    </a:ln>
-                  </pic:spPr>
-                </pic:pic>
-              </a:graphicData>
-            </a:graphic>
-          </wp:inline>
-        </w:drawing>
-      </w:r>
-    </w:p>
-    <w:p>
-      <w:pPr>
-        <w:pStyle w:val="ImageCaption"/>
-      </w:pPr>
-      <w:r>
-        <w:rPr>
-          <w:b/>
-        </w:rPr>
-        <w:t xml:space="preserve">Figura xx</w:t>
-      </w:r>
-      <w:r>
-        <w:t xml:space="preserve"> </w:t>
-      </w:r>
-      <w:r>
-        <w:t xml:space="preserve">- Cinética de decaimento de títulos de anticorpos neutralizantes</w:t>
-      </w:r>
-    </w:p>
-    <w:p>
-      <w:pPr>
-        <w:pStyle w:val="Heading4"/>
-      </w:pPr>
-      <w:bookmarkStart w:id="38" w:name="medias-por-idade"/>
-      <w:bookmarkEnd w:id="38"/>
       <w:r>
         <w:t xml:space="preserve">Médias por idade</w:t>
       </w:r>
@@ -1865,8 +1866,8 @@
       <w:pPr>
         <w:pStyle w:val="Heading4"/>
       </w:pPr>
-      <w:bookmarkStart w:id="39" w:name="tempo-de-sororreversao"/>
-      <w:bookmarkEnd w:id="39"/>
+      <w:bookmarkStart w:id="35" w:name="tempo-de-sororreversao"/>
+      <w:bookmarkEnd w:id="35"/>
       <w:r>
         <w:t xml:space="preserve">Tempo de sororreversão</w:t>
       </w:r>
@@ -1987,12 +1988,1980 @@
       <w:pPr>
         <w:pStyle w:val="Heading2"/>
       </w:pPr>
-      <w:bookmarkStart w:id="40" w:name="zika"/>
-      <w:bookmarkEnd w:id="40"/>
+      <w:bookmarkStart w:id="36" w:name="zika"/>
+      <w:bookmarkEnd w:id="36"/>
       <w:r>
         <w:t xml:space="preserve">Zika</w:t>
       </w:r>
     </w:p>
+    <w:p>
+      <w:pPr>
+        <w:pStyle w:val="TableCaption"/>
+      </w:pPr>
+      <w:r>
+        <w:rPr>
+          <w:b/>
+        </w:rPr>
+        <w:t xml:space="preserve">Tabela xx:</w:t>
+      </w:r>
+      <w:r>
+        <w:t xml:space="preserve"> </w:t>
+      </w:r>
+      <w:r>
+        <w:t xml:space="preserve">Avaliação dos níveis de anticorpos neutralizantes para investigação da reação cruzada do PRNT anti-Zika e anti-Dengue em 20 crianças da coorte acompanhada neste estudo.</w:t>
+      </w:r>
+      <w:r>
+        <w:t xml:space="preserve"> </w:t>
+      </w:r>
+      <w:r>
+        <w:t xml:space="preserve">Avaliação contra DENV1, com razão &gt;3.</w:t>
+      </w:r>
+    </w:p>
+    <w:tbl>
+      <w:tblPr>
+        <w:tblStyle w:val="TableNormal"/>
+        <w:tblW w:type="pct" w:w="3472.222222222222"/>
+        <w:tblLook w:firstRow="1"/>
+        <w:tblCaption w:val="Tabela xx: Avaliação dos níveis de anticorpos neutralizantes para investigação da reação cruzada do PRNT anti-Zika e anti-Dengue em 20 crianças da coorte acompanhada neste estudo. Avaliação contra DENV1, com razão &gt;3."/>
+      </w:tblPr>
+      <w:tblGrid>
+        <w:gridCol w:w="660"/>
+        <w:gridCol w:w="2420"/>
+        <w:gridCol w:w="1100"/>
+        <w:gridCol w:w="1320"/>
+      </w:tblGrid>
+      <w:tr>
+        <w:trPr>
+          <w:cnfStyle w:firstRow="1"/>
+        </w:trPr>
+        <w:tc>
+          <w:tcPr>
+            <w:tcBorders>
+              <w:bottom w:val="single"/>
+            </w:tcBorders>
+            <w:vAlign w:val="bottom"/>
+          </w:tcPr>
+          <w:p>
+            <w:pPr>
+              <w:pStyle w:val="Compact"/>
+              <w:jc w:val="center"/>
+            </w:pPr>
+            <w:r>
+              <w:t xml:space="preserve">reg</w:t>
+            </w:r>
+          </w:p>
+        </w:tc>
+        <w:tc>
+          <w:tcPr>
+            <w:tcBorders>
+              <w:bottom w:val="single"/>
+            </w:tcBorders>
+            <w:vAlign w:val="bottom"/>
+          </w:tcPr>
+          <w:p>
+            <w:pPr>
+              <w:pStyle w:val="Compact"/>
+              <w:jc w:val="center"/>
+            </w:pPr>
+            <w:r>
+              <w:t xml:space="preserve">Data_coleta_Rexames</w:t>
+            </w:r>
+          </w:p>
+        </w:tc>
+        <w:tc>
+          <w:tcPr>
+            <w:tcBorders>
+              <w:bottom w:val="single"/>
+            </w:tcBorders>
+            <w:vAlign w:val="bottom"/>
+          </w:tcPr>
+          <w:p>
+            <w:pPr>
+              <w:pStyle w:val="Compact"/>
+              <w:jc w:val="center"/>
+            </w:pPr>
+            <w:r>
+              <w:t xml:space="preserve">PRNT 90</w:t>
+            </w:r>
+          </w:p>
+        </w:tc>
+        <w:tc>
+          <w:tcPr>
+            <w:tcBorders>
+              <w:bottom w:val="single"/>
+            </w:tcBorders>
+            <w:vAlign w:val="bottom"/>
+          </w:tcPr>
+          <w:p>
+            <w:pPr>
+              <w:pStyle w:val="Compact"/>
+              <w:jc w:val="center"/>
+            </w:pPr>
+            <w:r>
+              <w:t xml:space="preserve">PRNT 50 D1</w:t>
+            </w:r>
+          </w:p>
+        </w:tc>
+      </w:tr>
+      <w:tr>
+        <w:tc>
+          <w:p>
+            <w:pPr>
+              <w:pStyle w:val="Compact"/>
+              <w:jc w:val="center"/>
+            </w:pPr>
+            <w:r>
+              <w:t xml:space="preserve">49</w:t>
+            </w:r>
+          </w:p>
+        </w:tc>
+        <w:tc>
+          <w:p>
+            <w:pPr>
+              <w:pStyle w:val="Compact"/>
+              <w:jc w:val="center"/>
+            </w:pPr>
+            <w:r>
+              <w:t xml:space="preserve">2016-01-11</w:t>
+            </w:r>
+          </w:p>
+        </w:tc>
+        <w:tc>
+          <w:p>
+            <w:pPr>
+              <w:pStyle w:val="Compact"/>
+              <w:jc w:val="center"/>
+            </w:pPr>
+            <w:r>
+              <w:t xml:space="preserve">708.3</w:t>
+            </w:r>
+          </w:p>
+        </w:tc>
+        <w:tc>
+          <w:p>
+            <w:pPr>
+              <w:pStyle w:val="Compact"/>
+              <w:jc w:val="center"/>
+            </w:pPr>
+            <w:r>
+              <w:t xml:space="preserve">116.67</w:t>
+            </w:r>
+          </w:p>
+        </w:tc>
+      </w:tr>
+      <w:tr>
+        <w:tc>
+          <w:p>
+            <w:pPr>
+              <w:pStyle w:val="Compact"/>
+              <w:jc w:val="center"/>
+            </w:pPr>
+            <w:r>
+              <w:t xml:space="preserve">49</w:t>
+            </w:r>
+          </w:p>
+        </w:tc>
+        <w:tc>
+          <w:p>
+            <w:pPr>
+              <w:pStyle w:val="Compact"/>
+              <w:jc w:val="center"/>
+            </w:pPr>
+            <w:r>
+              <w:t xml:space="preserve">2016-09-19</w:t>
+            </w:r>
+          </w:p>
+        </w:tc>
+        <w:tc>
+          <w:p>
+            <w:pPr>
+              <w:pStyle w:val="Compact"/>
+              <w:jc w:val="center"/>
+            </w:pPr>
+            <w:r>
+              <w:t xml:space="preserve">501.5</w:t>
+            </w:r>
+          </w:p>
+        </w:tc>
+        <w:tc>
+          <w:p>
+            <w:pPr>
+              <w:pStyle w:val="Compact"/>
+              <w:jc w:val="center"/>
+            </w:pPr>
+            <w:r>
+              <w:t xml:space="preserve">64.81</w:t>
+            </w:r>
+          </w:p>
+        </w:tc>
+      </w:tr>
+      <w:tr>
+        <w:tc>
+          <w:p>
+            <w:pPr>
+              <w:pStyle w:val="Compact"/>
+              <w:jc w:val="center"/>
+            </w:pPr>
+            <w:r>
+              <w:t xml:space="preserve">62</w:t>
+            </w:r>
+          </w:p>
+        </w:tc>
+        <w:tc>
+          <w:p>
+            <w:pPr>
+              <w:pStyle w:val="Compact"/>
+              <w:jc w:val="center"/>
+            </w:pPr>
+            <w:r>
+              <w:t xml:space="preserve">2016-01-18</w:t>
+            </w:r>
+          </w:p>
+        </w:tc>
+        <w:tc>
+          <w:p>
+            <w:pPr>
+              <w:pStyle w:val="Compact"/>
+              <w:jc w:val="center"/>
+            </w:pPr>
+            <w:r>
+              <w:t xml:space="preserve">160.3</w:t>
+            </w:r>
+          </w:p>
+        </w:tc>
+        <w:tc>
+          <w:p>
+            <w:pPr>
+              <w:pStyle w:val="Compact"/>
+              <w:jc w:val="center"/>
+            </w:pPr>
+            <w:r>
+              <w:t xml:space="preserve">52.05</w:t>
+            </w:r>
+          </w:p>
+        </w:tc>
+      </w:tr>
+      <w:tr>
+        <w:tc>
+          <w:p>
+            <w:pPr>
+              <w:pStyle w:val="Compact"/>
+              <w:jc w:val="center"/>
+            </w:pPr>
+            <w:r>
+              <w:t xml:space="preserve">91</w:t>
+            </w:r>
+          </w:p>
+        </w:tc>
+        <w:tc>
+          <w:p>
+            <w:pPr>
+              <w:pStyle w:val="Compact"/>
+              <w:jc w:val="center"/>
+            </w:pPr>
+            <w:r>
+              <w:t xml:space="preserve">2016-09-29</w:t>
+            </w:r>
+          </w:p>
+        </w:tc>
+        <w:tc>
+          <w:p>
+            <w:pPr>
+              <w:pStyle w:val="Compact"/>
+              <w:jc w:val="center"/>
+            </w:pPr>
+            <w:r>
+              <w:t xml:space="preserve">406.1</w:t>
+            </w:r>
+          </w:p>
+        </w:tc>
+        <w:tc>
+          <w:p>
+            <w:pPr>
+              <w:pStyle w:val="Compact"/>
+              <w:jc w:val="center"/>
+            </w:pPr>
+            <w:r>
+              <w:t xml:space="preserve">15.42</w:t>
+            </w:r>
+          </w:p>
+        </w:tc>
+      </w:tr>
+      <w:tr>
+        <w:tc>
+          <w:p>
+            <w:pPr>
+              <w:pStyle w:val="Compact"/>
+              <w:jc w:val="center"/>
+            </w:pPr>
+            <w:r>
+              <w:t xml:space="preserve">138</w:t>
+            </w:r>
+          </w:p>
+        </w:tc>
+        <w:tc>
+          <w:p>
+            <w:pPr>
+              <w:pStyle w:val="Compact"/>
+              <w:jc w:val="center"/>
+            </w:pPr>
+            <w:r>
+              <w:t xml:space="preserve">2016-02-04</w:t>
+            </w:r>
+          </w:p>
+        </w:tc>
+        <w:tc>
+          <w:p>
+            <w:pPr>
+              <w:pStyle w:val="Compact"/>
+              <w:jc w:val="center"/>
+            </w:pPr>
+            <w:r>
+              <w:t xml:space="preserve">430.3</w:t>
+            </w:r>
+          </w:p>
+        </w:tc>
+        <w:tc>
+          <w:p>
+            <w:pPr>
+              <w:pStyle w:val="Compact"/>
+              <w:jc w:val="center"/>
+            </w:pPr>
+            <w:r>
+              <w:t xml:space="preserve">116.67</w:t>
+            </w:r>
+          </w:p>
+        </w:tc>
+      </w:tr>
+      <w:tr>
+        <w:tc>
+          <w:p>
+            <w:pPr>
+              <w:pStyle w:val="Compact"/>
+              <w:jc w:val="center"/>
+            </w:pPr>
+            <w:r>
+              <w:t xml:space="preserve">177</w:t>
+            </w:r>
+          </w:p>
+        </w:tc>
+        <w:tc>
+          <w:p>
+            <w:pPr>
+              <w:pStyle w:val="Compact"/>
+              <w:jc w:val="center"/>
+            </w:pPr>
+            <w:r>
+              <w:t xml:space="preserve">2016-05-20</w:t>
+            </w:r>
+          </w:p>
+        </w:tc>
+        <w:tc>
+          <w:p>
+            <w:pPr>
+              <w:pStyle w:val="Compact"/>
+              <w:jc w:val="center"/>
+            </w:pPr>
+            <w:r>
+              <w:t xml:space="preserve">978.3</w:t>
+            </w:r>
+          </w:p>
+        </w:tc>
+        <w:tc>
+          <w:p>
+            <w:pPr>
+              <w:pStyle w:val="Compact"/>
+              <w:jc w:val="center"/>
+            </w:pPr>
+            <w:r>
+              <w:t xml:space="preserve">&lt;1:10</w:t>
+            </w:r>
+          </w:p>
+        </w:tc>
+      </w:tr>
+      <w:tr>
+        <w:tc>
+          <w:p>
+            <w:pPr>
+              <w:pStyle w:val="Compact"/>
+              <w:jc w:val="center"/>
+            </w:pPr>
+            <w:r>
+              <w:t xml:space="preserve">197</w:t>
+            </w:r>
+          </w:p>
+        </w:tc>
+        <w:tc>
+          <w:p>
+            <w:pPr>
+              <w:pStyle w:val="Compact"/>
+              <w:jc w:val="center"/>
+            </w:pPr>
+            <w:r>
+              <w:t xml:space="preserve">2016-06-09</w:t>
+            </w:r>
+          </w:p>
+        </w:tc>
+        <w:tc>
+          <w:p>
+            <w:pPr>
+              <w:pStyle w:val="Compact"/>
+              <w:jc w:val="center"/>
+            </w:pPr>
+            <w:r>
+              <w:t xml:space="preserve">984.1</w:t>
+            </w:r>
+          </w:p>
+        </w:tc>
+        <w:tc>
+          <w:p>
+            <w:pPr>
+              <w:pStyle w:val="Compact"/>
+              <w:jc w:val="center"/>
+            </w:pPr>
+            <w:r>
+              <w:t xml:space="preserve">43.35</w:t>
+            </w:r>
+          </w:p>
+        </w:tc>
+      </w:tr>
+      <w:tr>
+        <w:tc>
+          <w:p>
+            <w:pPr>
+              <w:pStyle w:val="Compact"/>
+              <w:jc w:val="center"/>
+            </w:pPr>
+            <w:r>
+              <w:t xml:space="preserve">220</w:t>
+            </w:r>
+          </w:p>
+        </w:tc>
+        <w:tc>
+          <w:p>
+            <w:pPr>
+              <w:pStyle w:val="Compact"/>
+              <w:jc w:val="center"/>
+            </w:pPr>
+            <w:r>
+              <w:t xml:space="preserve">2015-06-25</w:t>
+            </w:r>
+          </w:p>
+        </w:tc>
+        <w:tc>
+          <w:p>
+            <w:pPr>
+              <w:pStyle w:val="Compact"/>
+              <w:jc w:val="center"/>
+            </w:pPr>
+            <w:r>
+              <w:t xml:space="preserve">262.9</w:t>
+            </w:r>
+          </w:p>
+        </w:tc>
+        <w:tc>
+          <w:p>
+            <w:pPr>
+              <w:pStyle w:val="Compact"/>
+              <w:jc w:val="center"/>
+            </w:pPr>
+            <w:r>
+              <w:t xml:space="preserve">83.33</w:t>
+            </w:r>
+          </w:p>
+        </w:tc>
+      </w:tr>
+      <w:tr>
+        <w:tc>
+          <w:p>
+            <w:pPr>
+              <w:pStyle w:val="Compact"/>
+              <w:jc w:val="center"/>
+            </w:pPr>
+            <w:r>
+              <w:t xml:space="preserve">239</w:t>
+            </w:r>
+          </w:p>
+        </w:tc>
+        <w:tc>
+          <w:p>
+            <w:pPr>
+              <w:pStyle w:val="Compact"/>
+              <w:jc w:val="center"/>
+            </w:pPr>
+            <w:r>
+              <w:t xml:space="preserve">2016-07-25</w:t>
+            </w:r>
+          </w:p>
+        </w:tc>
+        <w:tc>
+          <w:p>
+            <w:pPr>
+              <w:pStyle w:val="Compact"/>
+              <w:jc w:val="center"/>
+            </w:pPr>
+            <w:r>
+              <w:t xml:space="preserve">779.8</w:t>
+            </w:r>
+          </w:p>
+        </w:tc>
+        <w:tc>
+          <w:p>
+            <w:pPr>
+              <w:pStyle w:val="Compact"/>
+              <w:jc w:val="center"/>
+            </w:pPr>
+            <w:r>
+              <w:t xml:space="preserve">&lt;1:10</w:t>
+            </w:r>
+          </w:p>
+        </w:tc>
+      </w:tr>
+      <w:tr>
+        <w:tc>
+          <w:p>
+            <w:pPr>
+              <w:pStyle w:val="Compact"/>
+              <w:jc w:val="center"/>
+            </w:pPr>
+            <w:r>
+              <w:t xml:space="preserve">280</w:t>
+            </w:r>
+          </w:p>
+        </w:tc>
+        <w:tc>
+          <w:p>
+            <w:pPr>
+              <w:pStyle w:val="Compact"/>
+              <w:jc w:val="center"/>
+            </w:pPr>
+            <w:r>
+              <w:t xml:space="preserve">2016-05-13</w:t>
+            </w:r>
+          </w:p>
+        </w:tc>
+        <w:tc>
+          <w:p>
+            <w:pPr>
+              <w:pStyle w:val="Compact"/>
+              <w:jc w:val="center"/>
+            </w:pPr>
+            <w:r>
+              <w:t xml:space="preserve">810.3</w:t>
+            </w:r>
+          </w:p>
+        </w:tc>
+        <w:tc>
+          <w:p>
+            <w:pPr>
+              <w:pStyle w:val="Compact"/>
+              <w:jc w:val="center"/>
+            </w:pPr>
+            <w:r>
+              <w:t xml:space="preserve">105.56</w:t>
+            </w:r>
+          </w:p>
+        </w:tc>
+      </w:tr>
+      <w:tr>
+        <w:tc>
+          <w:p>
+            <w:pPr>
+              <w:pStyle w:val="Compact"/>
+              <w:jc w:val="center"/>
+            </w:pPr>
+            <w:r>
+              <w:t xml:space="preserve">287</w:t>
+            </w:r>
+          </w:p>
+        </w:tc>
+        <w:tc>
+          <w:p>
+            <w:pPr>
+              <w:pStyle w:val="Compact"/>
+              <w:jc w:val="center"/>
+            </w:pPr>
+            <w:r>
+              <w:t xml:space="preserve">2016-06-09</w:t>
+            </w:r>
+          </w:p>
+        </w:tc>
+        <w:tc>
+          <w:p>
+            <w:pPr>
+              <w:pStyle w:val="Compact"/>
+              <w:jc w:val="center"/>
+            </w:pPr>
+            <w:r>
+              <w:t xml:space="preserve">530.1</w:t>
+            </w:r>
+          </w:p>
+        </w:tc>
+        <w:tc>
+          <w:p>
+            <w:pPr>
+              <w:pStyle w:val="Compact"/>
+              <w:jc w:val="center"/>
+            </w:pPr>
+            <w:r>
+              <w:t xml:space="preserve">36.7</w:t>
+            </w:r>
+          </w:p>
+        </w:tc>
+      </w:tr>
+      <w:tr>
+        <w:tc>
+          <w:p>
+            <w:pPr>
+              <w:pStyle w:val="Compact"/>
+              <w:jc w:val="center"/>
+            </w:pPr>
+            <w:r>
+              <w:t xml:space="preserve">329</w:t>
+            </w:r>
+          </w:p>
+        </w:tc>
+        <w:tc>
+          <w:p>
+            <w:pPr>
+              <w:pStyle w:val="Compact"/>
+              <w:jc w:val="center"/>
+            </w:pPr>
+            <w:r>
+              <w:t xml:space="preserve">2015-10-16</w:t>
+            </w:r>
+          </w:p>
+        </w:tc>
+        <w:tc>
+          <w:p>
+            <w:pPr>
+              <w:pStyle w:val="Compact"/>
+              <w:jc w:val="center"/>
+            </w:pPr>
+            <w:r>
+              <w:t xml:space="preserve">670.4</w:t>
+            </w:r>
+          </w:p>
+        </w:tc>
+        <w:tc>
+          <w:p>
+            <w:pPr>
+              <w:pStyle w:val="Compact"/>
+              <w:jc w:val="center"/>
+            </w:pPr>
+            <w:r>
+              <w:t xml:space="preserve">36.7</w:t>
+            </w:r>
+          </w:p>
+        </w:tc>
+      </w:tr>
+      <w:tr>
+        <w:tc>
+          <w:p>
+            <w:pPr>
+              <w:pStyle w:val="Compact"/>
+              <w:jc w:val="center"/>
+            </w:pPr>
+            <w:r>
+              <w:t xml:space="preserve">373</w:t>
+            </w:r>
+          </w:p>
+        </w:tc>
+        <w:tc>
+          <w:p>
+            <w:pPr>
+              <w:pStyle w:val="Compact"/>
+              <w:jc w:val="center"/>
+            </w:pPr>
+            <w:r>
+              <w:t xml:space="preserve">2016-05-20</w:t>
+            </w:r>
+          </w:p>
+        </w:tc>
+        <w:tc>
+          <w:p>
+            <w:pPr>
+              <w:pStyle w:val="Compact"/>
+              <w:jc w:val="center"/>
+            </w:pPr>
+            <w:r>
+              <w:t xml:space="preserve">436.8</w:t>
+            </w:r>
+          </w:p>
+        </w:tc>
+        <w:tc>
+          <w:p>
+            <w:pPr>
+              <w:pStyle w:val="Compact"/>
+              <w:jc w:val="center"/>
+            </w:pPr>
+            <w:r>
+              <w:t xml:space="preserve">21.35</w:t>
+            </w:r>
+          </w:p>
+        </w:tc>
+      </w:tr>
+      <w:tr>
+        <w:tc>
+          <w:p>
+            <w:pPr>
+              <w:pStyle w:val="Compact"/>
+              <w:jc w:val="center"/>
+            </w:pPr>
+            <w:r>
+              <w:t xml:space="preserve">376</w:t>
+            </w:r>
+          </w:p>
+        </w:tc>
+        <w:tc>
+          <w:p>
+            <w:pPr>
+              <w:pStyle w:val="Compact"/>
+              <w:jc w:val="center"/>
+            </w:pPr>
+            <w:r>
+              <w:t xml:space="preserve">2016-05-12</w:t>
+            </w:r>
+          </w:p>
+        </w:tc>
+        <w:tc>
+          <w:p>
+            <w:pPr>
+              <w:pStyle w:val="Compact"/>
+              <w:jc w:val="center"/>
+            </w:pPr>
+            <w:r>
+              <w:t xml:space="preserve">377.1</w:t>
+            </w:r>
+          </w:p>
+        </w:tc>
+        <w:tc>
+          <w:p>
+            <w:pPr>
+              <w:pStyle w:val="Compact"/>
+              <w:jc w:val="center"/>
+            </w:pPr>
+            <w:r>
+              <w:t xml:space="preserve">73.81</w:t>
+            </w:r>
+          </w:p>
+        </w:tc>
+      </w:tr>
+      <w:tr>
+        <w:tc>
+          <w:p>
+            <w:pPr>
+              <w:pStyle w:val="Compact"/>
+              <w:jc w:val="center"/>
+            </w:pPr>
+            <w:r>
+              <w:t xml:space="preserve">405</w:t>
+            </w:r>
+          </w:p>
+        </w:tc>
+        <w:tc>
+          <w:p>
+            <w:pPr>
+              <w:pStyle w:val="Compact"/>
+              <w:jc w:val="center"/>
+            </w:pPr>
+            <w:r>
+              <w:t xml:space="preserve">2016-06-28</w:t>
+            </w:r>
+          </w:p>
+        </w:tc>
+        <w:tc>
+          <w:p>
+            <w:pPr>
+              <w:pStyle w:val="Compact"/>
+              <w:jc w:val="center"/>
+            </w:pPr>
+            <w:r>
+              <w:t xml:space="preserve">182.8</w:t>
+            </w:r>
+          </w:p>
+        </w:tc>
+        <w:tc>
+          <w:p>
+            <w:pPr>
+              <w:pStyle w:val="Compact"/>
+              <w:jc w:val="center"/>
+            </w:pPr>
+            <w:r>
+              <w:t xml:space="preserve">&lt;1:10</w:t>
+            </w:r>
+          </w:p>
+        </w:tc>
+      </w:tr>
+      <w:tr>
+        <w:tc>
+          <w:p>
+            <w:pPr>
+              <w:pStyle w:val="Compact"/>
+              <w:jc w:val="center"/>
+            </w:pPr>
+            <w:r>
+              <w:t xml:space="preserve">467</w:t>
+            </w:r>
+          </w:p>
+        </w:tc>
+        <w:tc>
+          <w:p>
+            <w:pPr>
+              <w:pStyle w:val="Compact"/>
+              <w:jc w:val="center"/>
+            </w:pPr>
+            <w:r>
+              <w:t xml:space="preserve">2016-07-04</w:t>
+            </w:r>
+          </w:p>
+        </w:tc>
+        <w:tc>
+          <w:p>
+            <w:pPr>
+              <w:pStyle w:val="Compact"/>
+              <w:jc w:val="center"/>
+            </w:pPr>
+            <w:r>
+              <w:t xml:space="preserve">586.9</w:t>
+            </w:r>
+          </w:p>
+        </w:tc>
+        <w:tc>
+          <w:p>
+            <w:pPr>
+              <w:pStyle w:val="Compact"/>
+              <w:jc w:val="center"/>
+            </w:pPr>
+            <w:r>
+              <w:t xml:space="preserve">&lt;1:10</w:t>
+            </w:r>
+          </w:p>
+        </w:tc>
+      </w:tr>
+    </w:tbl>
+    <w:p>
+      <w:pPr>
+        <w:pStyle w:val="TableCaption"/>
+      </w:pPr>
+      <w:r>
+        <w:rPr>
+          <w:b/>
+        </w:rPr>
+        <w:t xml:space="preserve">Tabela xx:</w:t>
+      </w:r>
+      <w:r>
+        <w:t xml:space="preserve"> </w:t>
+      </w:r>
+      <w:r>
+        <w:t xml:space="preserve">Avaliação dos níveis de anticorpos neutralizantes para investigação da reação cruzada do PRNT anti-Zika e anti-Dengue em 20 crianças da coorte acompanhada neste estudo.</w:t>
+      </w:r>
+      <w:r>
+        <w:t xml:space="preserve"> </w:t>
+      </w:r>
+      <w:r>
+        <w:t xml:space="preserve">Avaliação contra DENV4, com razão &gt;3.</w:t>
+      </w:r>
+    </w:p>
+    <w:tbl>
+      <w:tblPr>
+        <w:tblStyle w:val="TableNormal"/>
+        <w:tblW w:type="pct" w:w="3472.222222222222"/>
+        <w:tblLook w:firstRow="1"/>
+        <w:tblCaption w:val="Tabela xx: Avaliação dos níveis de anticorpos neutralizantes para investigação da reação cruzada do PRNT anti-Zika e anti-Dengue em 20 crianças da coorte acompanhada neste estudo. Avaliação contra DENV4, com razão &gt;3."/>
+      </w:tblPr>
+      <w:tblGrid>
+        <w:gridCol w:w="660"/>
+        <w:gridCol w:w="2420"/>
+        <w:gridCol w:w="1100"/>
+        <w:gridCol w:w="1320"/>
+      </w:tblGrid>
+      <w:tr>
+        <w:trPr>
+          <w:cnfStyle w:firstRow="1"/>
+        </w:trPr>
+        <w:tc>
+          <w:tcPr>
+            <w:tcBorders>
+              <w:bottom w:val="single"/>
+            </w:tcBorders>
+            <w:vAlign w:val="bottom"/>
+          </w:tcPr>
+          <w:p>
+            <w:pPr>
+              <w:pStyle w:val="Compact"/>
+              <w:jc w:val="center"/>
+            </w:pPr>
+            <w:r>
+              <w:t xml:space="preserve">reg</w:t>
+            </w:r>
+          </w:p>
+        </w:tc>
+        <w:tc>
+          <w:tcPr>
+            <w:tcBorders>
+              <w:bottom w:val="single"/>
+            </w:tcBorders>
+            <w:vAlign w:val="bottom"/>
+          </w:tcPr>
+          <w:p>
+            <w:pPr>
+              <w:pStyle w:val="Compact"/>
+              <w:jc w:val="center"/>
+            </w:pPr>
+            <w:r>
+              <w:t xml:space="preserve">Data_coleta_Rexames</w:t>
+            </w:r>
+          </w:p>
+        </w:tc>
+        <w:tc>
+          <w:tcPr>
+            <w:tcBorders>
+              <w:bottom w:val="single"/>
+            </w:tcBorders>
+            <w:vAlign w:val="bottom"/>
+          </w:tcPr>
+          <w:p>
+            <w:pPr>
+              <w:pStyle w:val="Compact"/>
+              <w:jc w:val="center"/>
+            </w:pPr>
+            <w:r>
+              <w:t xml:space="preserve">PRNT 90</w:t>
+            </w:r>
+          </w:p>
+        </w:tc>
+        <w:tc>
+          <w:tcPr>
+            <w:tcBorders>
+              <w:bottom w:val="single"/>
+            </w:tcBorders>
+            <w:vAlign w:val="bottom"/>
+          </w:tcPr>
+          <w:p>
+            <w:pPr>
+              <w:pStyle w:val="Compact"/>
+              <w:jc w:val="center"/>
+            </w:pPr>
+            <w:r>
+              <w:t xml:space="preserve">PRNT 50 D4</w:t>
+            </w:r>
+          </w:p>
+        </w:tc>
+      </w:tr>
+      <w:tr>
+        <w:tc>
+          <w:p>
+            <w:pPr>
+              <w:pStyle w:val="Compact"/>
+              <w:jc w:val="center"/>
+            </w:pPr>
+            <w:r>
+              <w:t xml:space="preserve">49</w:t>
+            </w:r>
+          </w:p>
+        </w:tc>
+        <w:tc>
+          <w:p>
+            <w:pPr>
+              <w:pStyle w:val="Compact"/>
+              <w:jc w:val="center"/>
+            </w:pPr>
+            <w:r>
+              <w:t xml:space="preserve">2016-01-11</w:t>
+            </w:r>
+          </w:p>
+        </w:tc>
+        <w:tc>
+          <w:p>
+            <w:pPr>
+              <w:pStyle w:val="Compact"/>
+              <w:jc w:val="center"/>
+            </w:pPr>
+            <w:r>
+              <w:t xml:space="preserve">708.3</w:t>
+            </w:r>
+          </w:p>
+        </w:tc>
+        <w:tc>
+          <w:p>
+            <w:pPr>
+              <w:pStyle w:val="Compact"/>
+              <w:jc w:val="center"/>
+            </w:pPr>
+            <w:r>
+              <w:t xml:space="preserve">&lt;1:10</w:t>
+            </w:r>
+          </w:p>
+        </w:tc>
+      </w:tr>
+      <w:tr>
+        <w:tc>
+          <w:p>
+            <w:pPr>
+              <w:pStyle w:val="Compact"/>
+              <w:jc w:val="center"/>
+            </w:pPr>
+            <w:r>
+              <w:t xml:space="preserve">49</w:t>
+            </w:r>
+          </w:p>
+        </w:tc>
+        <w:tc>
+          <w:p>
+            <w:pPr>
+              <w:pStyle w:val="Compact"/>
+              <w:jc w:val="center"/>
+            </w:pPr>
+            <w:r>
+              <w:t xml:space="preserve">2016-09-19</w:t>
+            </w:r>
+          </w:p>
+        </w:tc>
+        <w:tc>
+          <w:p>
+            <w:pPr>
+              <w:pStyle w:val="Compact"/>
+              <w:jc w:val="center"/>
+            </w:pPr>
+            <w:r>
+              <w:t xml:space="preserve">501.5</w:t>
+            </w:r>
+          </w:p>
+        </w:tc>
+        <w:tc>
+          <w:p>
+            <w:pPr>
+              <w:pStyle w:val="Compact"/>
+              <w:jc w:val="center"/>
+            </w:pPr>
+            <w:r>
+              <w:t xml:space="preserve">&lt;1:10</w:t>
+            </w:r>
+          </w:p>
+        </w:tc>
+      </w:tr>
+      <w:tr>
+        <w:tc>
+          <w:p>
+            <w:pPr>
+              <w:pStyle w:val="Compact"/>
+              <w:jc w:val="center"/>
+            </w:pPr>
+            <w:r>
+              <w:t xml:space="preserve">60</w:t>
+            </w:r>
+          </w:p>
+        </w:tc>
+        <w:tc>
+          <w:p>
+            <w:pPr>
+              <w:pStyle w:val="Compact"/>
+              <w:jc w:val="center"/>
+            </w:pPr>
+            <w:r>
+              <w:t xml:space="preserve">2016-01-07</w:t>
+            </w:r>
+          </w:p>
+        </w:tc>
+        <w:tc>
+          <w:p>
+            <w:pPr>
+              <w:pStyle w:val="Compact"/>
+              <w:jc w:val="center"/>
+            </w:pPr>
+            <w:r>
+              <w:t xml:space="preserve">274.8</w:t>
+            </w:r>
+          </w:p>
+        </w:tc>
+        <w:tc>
+          <w:p>
+            <w:pPr>
+              <w:pStyle w:val="Compact"/>
+              <w:jc w:val="center"/>
+            </w:pPr>
+            <w:r>
+              <w:t xml:space="preserve">&lt;1:10</w:t>
+            </w:r>
+          </w:p>
+        </w:tc>
+      </w:tr>
+      <w:tr>
+        <w:tc>
+          <w:p>
+            <w:pPr>
+              <w:pStyle w:val="Compact"/>
+              <w:jc w:val="center"/>
+            </w:pPr>
+            <w:r>
+              <w:t xml:space="preserve">62</w:t>
+            </w:r>
+          </w:p>
+        </w:tc>
+        <w:tc>
+          <w:p>
+            <w:pPr>
+              <w:pStyle w:val="Compact"/>
+              <w:jc w:val="center"/>
+            </w:pPr>
+            <w:r>
+              <w:t xml:space="preserve">2016-01-18</w:t>
+            </w:r>
+          </w:p>
+        </w:tc>
+        <w:tc>
+          <w:p>
+            <w:pPr>
+              <w:pStyle w:val="Compact"/>
+              <w:jc w:val="center"/>
+            </w:pPr>
+            <w:r>
+              <w:t xml:space="preserve">160.3</w:t>
+            </w:r>
+          </w:p>
+        </w:tc>
+        <w:tc>
+          <w:p>
+            <w:pPr>
+              <w:pStyle w:val="Compact"/>
+              <w:jc w:val="center"/>
+            </w:pPr>
+            <w:r>
+              <w:t xml:space="preserve">&lt;1:10</w:t>
+            </w:r>
+          </w:p>
+        </w:tc>
+      </w:tr>
+      <w:tr>
+        <w:tc>
+          <w:p>
+            <w:pPr>
+              <w:pStyle w:val="Compact"/>
+              <w:jc w:val="center"/>
+            </w:pPr>
+            <w:r>
+              <w:t xml:space="preserve">82</w:t>
+            </w:r>
+          </w:p>
+        </w:tc>
+        <w:tc>
+          <w:p>
+            <w:pPr>
+              <w:pStyle w:val="Compact"/>
+              <w:jc w:val="center"/>
+            </w:pPr>
+            <w:r>
+              <w:t xml:space="preserve">2016-05-12</w:t>
+            </w:r>
+          </w:p>
+        </w:tc>
+        <w:tc>
+          <w:p>
+            <w:pPr>
+              <w:pStyle w:val="Compact"/>
+              <w:jc w:val="center"/>
+            </w:pPr>
+            <w:r>
+              <w:t xml:space="preserve">633.3</w:t>
+            </w:r>
+          </w:p>
+        </w:tc>
+        <w:tc>
+          <w:p>
+            <w:pPr>
+              <w:pStyle w:val="Compact"/>
+              <w:jc w:val="center"/>
+            </w:pPr>
+            <w:r>
+              <w:t xml:space="preserve">&lt;1:10</w:t>
+            </w:r>
+          </w:p>
+        </w:tc>
+      </w:tr>
+      <w:tr>
+        <w:tc>
+          <w:p>
+            <w:pPr>
+              <w:pStyle w:val="Compact"/>
+              <w:jc w:val="center"/>
+            </w:pPr>
+            <w:r>
+              <w:t xml:space="preserve">91</w:t>
+            </w:r>
+          </w:p>
+        </w:tc>
+        <w:tc>
+          <w:p>
+            <w:pPr>
+              <w:pStyle w:val="Compact"/>
+              <w:jc w:val="center"/>
+            </w:pPr>
+            <w:r>
+              <w:t xml:space="preserve">2016-09-29</w:t>
+            </w:r>
+          </w:p>
+        </w:tc>
+        <w:tc>
+          <w:p>
+            <w:pPr>
+              <w:pStyle w:val="Compact"/>
+              <w:jc w:val="center"/>
+            </w:pPr>
+            <w:r>
+              <w:t xml:space="preserve">406.1</w:t>
+            </w:r>
+          </w:p>
+        </w:tc>
+        <w:tc>
+          <w:p>
+            <w:pPr>
+              <w:pStyle w:val="Compact"/>
+              <w:jc w:val="center"/>
+            </w:pPr>
+            <w:r>
+              <w:t xml:space="preserve">&lt;1:10</w:t>
+            </w:r>
+          </w:p>
+        </w:tc>
+      </w:tr>
+      <w:tr>
+        <w:tc>
+          <w:p>
+            <w:pPr>
+              <w:pStyle w:val="Compact"/>
+              <w:jc w:val="center"/>
+            </w:pPr>
+            <w:r>
+              <w:t xml:space="preserve">138</w:t>
+            </w:r>
+          </w:p>
+        </w:tc>
+        <w:tc>
+          <w:p>
+            <w:pPr>
+              <w:pStyle w:val="Compact"/>
+              <w:jc w:val="center"/>
+            </w:pPr>
+            <w:r>
+              <w:t xml:space="preserve">2016-02-04</w:t>
+            </w:r>
+          </w:p>
+        </w:tc>
+        <w:tc>
+          <w:p>
+            <w:pPr>
+              <w:pStyle w:val="Compact"/>
+              <w:jc w:val="center"/>
+            </w:pPr>
+            <w:r>
+              <w:t xml:space="preserve">430.3</w:t>
+            </w:r>
+          </w:p>
+        </w:tc>
+        <w:tc>
+          <w:p>
+            <w:pPr>
+              <w:pStyle w:val="Compact"/>
+              <w:jc w:val="center"/>
+            </w:pPr>
+            <w:r>
+              <w:t xml:space="preserve">&lt;1:10</w:t>
+            </w:r>
+          </w:p>
+        </w:tc>
+      </w:tr>
+      <w:tr>
+        <w:tc>
+          <w:p>
+            <w:pPr>
+              <w:pStyle w:val="Compact"/>
+              <w:jc w:val="center"/>
+            </w:pPr>
+            <w:r>
+              <w:t xml:space="preserve">153</w:t>
+            </w:r>
+          </w:p>
+        </w:tc>
+        <w:tc>
+          <w:p>
+            <w:pPr>
+              <w:pStyle w:val="Compact"/>
+              <w:jc w:val="center"/>
+            </w:pPr>
+            <w:r>
+              <w:t xml:space="preserve">2016-09-23</w:t>
+            </w:r>
+          </w:p>
+        </w:tc>
+        <w:tc>
+          <w:p>
+            <w:pPr>
+              <w:pStyle w:val="Compact"/>
+              <w:jc w:val="center"/>
+            </w:pPr>
+            <w:r>
+              <w:t xml:space="preserve">157.1</w:t>
+            </w:r>
+          </w:p>
+        </w:tc>
+        <w:tc>
+          <w:p>
+            <w:pPr>
+              <w:pStyle w:val="Compact"/>
+              <w:jc w:val="center"/>
+            </w:pPr>
+            <w:r>
+              <w:t xml:space="preserve">&lt;1:10</w:t>
+            </w:r>
+          </w:p>
+        </w:tc>
+      </w:tr>
+      <w:tr>
+        <w:tc>
+          <w:p>
+            <w:pPr>
+              <w:pStyle w:val="Compact"/>
+              <w:jc w:val="center"/>
+            </w:pPr>
+            <w:r>
+              <w:t xml:space="preserve">177</w:t>
+            </w:r>
+          </w:p>
+        </w:tc>
+        <w:tc>
+          <w:p>
+            <w:pPr>
+              <w:pStyle w:val="Compact"/>
+              <w:jc w:val="center"/>
+            </w:pPr>
+            <w:r>
+              <w:t xml:space="preserve">2016-05-20</w:t>
+            </w:r>
+          </w:p>
+        </w:tc>
+        <w:tc>
+          <w:p>
+            <w:pPr>
+              <w:pStyle w:val="Compact"/>
+              <w:jc w:val="center"/>
+            </w:pPr>
+            <w:r>
+              <w:t xml:space="preserve">978.3</w:t>
+            </w:r>
+          </w:p>
+        </w:tc>
+        <w:tc>
+          <w:p>
+            <w:pPr>
+              <w:pStyle w:val="Compact"/>
+              <w:jc w:val="center"/>
+            </w:pPr>
+            <w:r>
+              <w:t xml:space="preserve">&lt;1:10</w:t>
+            </w:r>
+          </w:p>
+        </w:tc>
+      </w:tr>
+      <w:tr>
+        <w:tc>
+          <w:p>
+            <w:pPr>
+              <w:pStyle w:val="Compact"/>
+              <w:jc w:val="center"/>
+            </w:pPr>
+            <w:r>
+              <w:t xml:space="preserve">197</w:t>
+            </w:r>
+          </w:p>
+        </w:tc>
+        <w:tc>
+          <w:p>
+            <w:pPr>
+              <w:pStyle w:val="Compact"/>
+              <w:jc w:val="center"/>
+            </w:pPr>
+            <w:r>
+              <w:t xml:space="preserve">2016-06-09</w:t>
+            </w:r>
+          </w:p>
+        </w:tc>
+        <w:tc>
+          <w:p>
+            <w:pPr>
+              <w:pStyle w:val="Compact"/>
+              <w:jc w:val="center"/>
+            </w:pPr>
+            <w:r>
+              <w:t xml:space="preserve">984.1</w:t>
+            </w:r>
+          </w:p>
+        </w:tc>
+        <w:tc>
+          <w:p>
+            <w:pPr>
+              <w:pStyle w:val="Compact"/>
+              <w:jc w:val="center"/>
+            </w:pPr>
+            <w:r>
+              <w:t xml:space="preserve">245.33</w:t>
+            </w:r>
+          </w:p>
+        </w:tc>
+      </w:tr>
+      <w:tr>
+        <w:tc>
+          <w:p>
+            <w:pPr>
+              <w:pStyle w:val="Compact"/>
+              <w:jc w:val="center"/>
+            </w:pPr>
+            <w:r>
+              <w:t xml:space="preserve">220</w:t>
+            </w:r>
+          </w:p>
+        </w:tc>
+        <w:tc>
+          <w:p>
+            <w:pPr>
+              <w:pStyle w:val="Compact"/>
+              <w:jc w:val="center"/>
+            </w:pPr>
+            <w:r>
+              <w:t xml:space="preserve">2015-06-25</w:t>
+            </w:r>
+          </w:p>
+        </w:tc>
+        <w:tc>
+          <w:p>
+            <w:pPr>
+              <w:pStyle w:val="Compact"/>
+              <w:jc w:val="center"/>
+            </w:pPr>
+            <w:r>
+              <w:t xml:space="preserve">262.9</w:t>
+            </w:r>
+          </w:p>
+        </w:tc>
+        <w:tc>
+          <w:p>
+            <w:pPr>
+              <w:pStyle w:val="Compact"/>
+              <w:jc w:val="center"/>
+            </w:pPr>
+            <w:r>
+              <w:t xml:space="preserve">&lt;1:10</w:t>
+            </w:r>
+          </w:p>
+        </w:tc>
+      </w:tr>
+      <w:tr>
+        <w:tc>
+          <w:p>
+            <w:pPr>
+              <w:pStyle w:val="Compact"/>
+              <w:jc w:val="center"/>
+            </w:pPr>
+            <w:r>
+              <w:t xml:space="preserve">239</w:t>
+            </w:r>
+          </w:p>
+        </w:tc>
+        <w:tc>
+          <w:p>
+            <w:pPr>
+              <w:pStyle w:val="Compact"/>
+              <w:jc w:val="center"/>
+            </w:pPr>
+            <w:r>
+              <w:t xml:space="preserve">2016-07-25</w:t>
+            </w:r>
+          </w:p>
+        </w:tc>
+        <w:tc>
+          <w:p>
+            <w:pPr>
+              <w:pStyle w:val="Compact"/>
+              <w:jc w:val="center"/>
+            </w:pPr>
+            <w:r>
+              <w:t xml:space="preserve">779.8</w:t>
+            </w:r>
+          </w:p>
+        </w:tc>
+        <w:tc>
+          <w:p>
+            <w:pPr>
+              <w:pStyle w:val="Compact"/>
+              <w:jc w:val="center"/>
+            </w:pPr>
+            <w:r>
+              <w:t xml:space="preserve">&lt;1:10</w:t>
+            </w:r>
+          </w:p>
+        </w:tc>
+      </w:tr>
+      <w:tr>
+        <w:tc>
+          <w:p>
+            <w:pPr>
+              <w:pStyle w:val="Compact"/>
+              <w:jc w:val="center"/>
+            </w:pPr>
+            <w:r>
+              <w:t xml:space="preserve">262</w:t>
+            </w:r>
+          </w:p>
+        </w:tc>
+        <w:tc>
+          <w:p>
+            <w:pPr>
+              <w:pStyle w:val="Compact"/>
+              <w:jc w:val="center"/>
+            </w:pPr>
+            <w:r>
+              <w:t xml:space="preserve">2016-08-23</w:t>
+            </w:r>
+          </w:p>
+        </w:tc>
+        <w:tc>
+          <w:p>
+            <w:pPr>
+              <w:pStyle w:val="Compact"/>
+              <w:jc w:val="center"/>
+            </w:pPr>
+            <w:r>
+              <w:t xml:space="preserve">122.8</w:t>
+            </w:r>
+          </w:p>
+        </w:tc>
+        <w:tc>
+          <w:p>
+            <w:pPr>
+              <w:pStyle w:val="Compact"/>
+              <w:jc w:val="center"/>
+            </w:pPr>
+            <w:r>
+              <w:t xml:space="preserve">&lt;1:10</w:t>
+            </w:r>
+          </w:p>
+        </w:tc>
+      </w:tr>
+      <w:tr>
+        <w:tc>
+          <w:p>
+            <w:pPr>
+              <w:pStyle w:val="Compact"/>
+              <w:jc w:val="center"/>
+            </w:pPr>
+            <w:r>
+              <w:t xml:space="preserve">280</w:t>
+            </w:r>
+          </w:p>
+        </w:tc>
+        <w:tc>
+          <w:p>
+            <w:pPr>
+              <w:pStyle w:val="Compact"/>
+              <w:jc w:val="center"/>
+            </w:pPr>
+            <w:r>
+              <w:t xml:space="preserve">2016-05-13</w:t>
+            </w:r>
+          </w:p>
+        </w:tc>
+        <w:tc>
+          <w:p>
+            <w:pPr>
+              <w:pStyle w:val="Compact"/>
+              <w:jc w:val="center"/>
+            </w:pPr>
+            <w:r>
+              <w:t xml:space="preserve">810.3</w:t>
+            </w:r>
+          </w:p>
+        </w:tc>
+        <w:tc>
+          <w:p>
+            <w:pPr>
+              <w:pStyle w:val="Compact"/>
+              <w:jc w:val="center"/>
+            </w:pPr>
+            <w:r>
+              <w:t xml:space="preserve">25.65</w:t>
+            </w:r>
+          </w:p>
+        </w:tc>
+      </w:tr>
+      <w:tr>
+        <w:tc>
+          <w:p>
+            <w:pPr>
+              <w:pStyle w:val="Compact"/>
+              <w:jc w:val="center"/>
+            </w:pPr>
+            <w:r>
+              <w:t xml:space="preserve">287</w:t>
+            </w:r>
+          </w:p>
+        </w:tc>
+        <w:tc>
+          <w:p>
+            <w:pPr>
+              <w:pStyle w:val="Compact"/>
+              <w:jc w:val="center"/>
+            </w:pPr>
+            <w:r>
+              <w:t xml:space="preserve">2016-06-09</w:t>
+            </w:r>
+          </w:p>
+        </w:tc>
+        <w:tc>
+          <w:p>
+            <w:pPr>
+              <w:pStyle w:val="Compact"/>
+              <w:jc w:val="center"/>
+            </w:pPr>
+            <w:r>
+              <w:t xml:space="preserve">530.1</w:t>
+            </w:r>
+          </w:p>
+        </w:tc>
+        <w:tc>
+          <w:p>
+            <w:pPr>
+              <w:pStyle w:val="Compact"/>
+              <w:jc w:val="center"/>
+            </w:pPr>
+            <w:r>
+              <w:t xml:space="preserve">&lt;1:10</w:t>
+            </w:r>
+          </w:p>
+        </w:tc>
+      </w:tr>
+      <w:tr>
+        <w:tc>
+          <w:p>
+            <w:pPr>
+              <w:pStyle w:val="Compact"/>
+              <w:jc w:val="center"/>
+            </w:pPr>
+            <w:r>
+              <w:t xml:space="preserve">329</w:t>
+            </w:r>
+          </w:p>
+        </w:tc>
+        <w:tc>
+          <w:p>
+            <w:pPr>
+              <w:pStyle w:val="Compact"/>
+              <w:jc w:val="center"/>
+            </w:pPr>
+            <w:r>
+              <w:t xml:space="preserve">2015-10-16</w:t>
+            </w:r>
+          </w:p>
+        </w:tc>
+        <w:tc>
+          <w:p>
+            <w:pPr>
+              <w:pStyle w:val="Compact"/>
+              <w:jc w:val="center"/>
+            </w:pPr>
+            <w:r>
+              <w:t xml:space="preserve">670.4</w:t>
+            </w:r>
+          </w:p>
+        </w:tc>
+        <w:tc>
+          <w:p>
+            <w:pPr>
+              <w:pStyle w:val="Compact"/>
+              <w:jc w:val="center"/>
+            </w:pPr>
+            <w:r>
+              <w:t xml:space="preserve">17.67</w:t>
+            </w:r>
+          </w:p>
+        </w:tc>
+      </w:tr>
+      <w:tr>
+        <w:tc>
+          <w:p>
+            <w:pPr>
+              <w:pStyle w:val="Compact"/>
+              <w:jc w:val="center"/>
+            </w:pPr>
+            <w:r>
+              <w:t xml:space="preserve">373</w:t>
+            </w:r>
+          </w:p>
+        </w:tc>
+        <w:tc>
+          <w:p>
+            <w:pPr>
+              <w:pStyle w:val="Compact"/>
+              <w:jc w:val="center"/>
+            </w:pPr>
+            <w:r>
+              <w:t xml:space="preserve">2016-05-20</w:t>
+            </w:r>
+          </w:p>
+        </w:tc>
+        <w:tc>
+          <w:p>
+            <w:pPr>
+              <w:pStyle w:val="Compact"/>
+              <w:jc w:val="center"/>
+            </w:pPr>
+            <w:r>
+              <w:t xml:space="preserve">436.8</w:t>
+            </w:r>
+          </w:p>
+        </w:tc>
+        <w:tc>
+          <w:p>
+            <w:pPr>
+              <w:pStyle w:val="Compact"/>
+              <w:jc w:val="center"/>
+            </w:pPr>
+            <w:r>
+              <w:t xml:space="preserve">&lt;1:10</w:t>
+            </w:r>
+          </w:p>
+        </w:tc>
+      </w:tr>
+      <w:tr>
+        <w:tc>
+          <w:p>
+            <w:pPr>
+              <w:pStyle w:val="Compact"/>
+              <w:jc w:val="center"/>
+            </w:pPr>
+            <w:r>
+              <w:t xml:space="preserve">376</w:t>
+            </w:r>
+          </w:p>
+        </w:tc>
+        <w:tc>
+          <w:p>
+            <w:pPr>
+              <w:pStyle w:val="Compact"/>
+              <w:jc w:val="center"/>
+            </w:pPr>
+            <w:r>
+              <w:t xml:space="preserve">2016-05-12</w:t>
+            </w:r>
+          </w:p>
+        </w:tc>
+        <w:tc>
+          <w:p>
+            <w:pPr>
+              <w:pStyle w:val="Compact"/>
+              <w:jc w:val="center"/>
+            </w:pPr>
+            <w:r>
+              <w:t xml:space="preserve">377.1</w:t>
+            </w:r>
+          </w:p>
+        </w:tc>
+        <w:tc>
+          <w:p>
+            <w:pPr>
+              <w:pStyle w:val="Compact"/>
+              <w:jc w:val="center"/>
+            </w:pPr>
+            <w:r>
+              <w:t xml:space="preserve">&lt;1:10</w:t>
+            </w:r>
+          </w:p>
+        </w:tc>
+      </w:tr>
+      <w:tr>
+        <w:tc>
+          <w:p>
+            <w:pPr>
+              <w:pStyle w:val="Compact"/>
+              <w:jc w:val="center"/>
+            </w:pPr>
+            <w:r>
+              <w:t xml:space="preserve">376</w:t>
+            </w:r>
+          </w:p>
+        </w:tc>
+        <w:tc>
+          <w:p>
+            <w:pPr>
+              <w:pStyle w:val="Compact"/>
+              <w:jc w:val="center"/>
+            </w:pPr>
+            <w:r>
+              <w:t xml:space="preserve">2015-10-15</w:t>
+            </w:r>
+          </w:p>
+        </w:tc>
+        <w:tc>
+          <w:p>
+            <w:pPr>
+              <w:pStyle w:val="Compact"/>
+              <w:jc w:val="center"/>
+            </w:pPr>
+            <w:r>
+              <w:t xml:space="preserve">530.1</w:t>
+            </w:r>
+          </w:p>
+        </w:tc>
+        <w:tc>
+          <w:p>
+            <w:pPr>
+              <w:pStyle w:val="Compact"/>
+              <w:jc w:val="center"/>
+            </w:pPr>
+            <w:r>
+              <w:t xml:space="preserve">&lt;1:10</w:t>
+            </w:r>
+          </w:p>
+        </w:tc>
+      </w:tr>
+      <w:tr>
+        <w:tc>
+          <w:p>
+            <w:pPr>
+              <w:pStyle w:val="Compact"/>
+              <w:jc w:val="center"/>
+            </w:pPr>
+            <w:r>
+              <w:t xml:space="preserve">405</w:t>
+            </w:r>
+          </w:p>
+        </w:tc>
+        <w:tc>
+          <w:p>
+            <w:pPr>
+              <w:pStyle w:val="Compact"/>
+              <w:jc w:val="center"/>
+            </w:pPr>
+            <w:r>
+              <w:t xml:space="preserve">2016-06-28</w:t>
+            </w:r>
+          </w:p>
+        </w:tc>
+        <w:tc>
+          <w:p>
+            <w:pPr>
+              <w:pStyle w:val="Compact"/>
+              <w:jc w:val="center"/>
+            </w:pPr>
+            <w:r>
+              <w:t xml:space="preserve">182.8</w:t>
+            </w:r>
+          </w:p>
+        </w:tc>
+        <w:tc>
+          <w:p>
+            <w:pPr>
+              <w:pStyle w:val="Compact"/>
+              <w:jc w:val="center"/>
+            </w:pPr>
+            <w:r>
+              <w:t xml:space="preserve">&lt;1:10</w:t>
+            </w:r>
+          </w:p>
+        </w:tc>
+      </w:tr>
+      <w:tr>
+        <w:tc>
+          <w:p>
+            <w:pPr>
+              <w:pStyle w:val="Compact"/>
+              <w:jc w:val="center"/>
+            </w:pPr>
+            <w:r>
+              <w:t xml:space="preserve">467</w:t>
+            </w:r>
+          </w:p>
+        </w:tc>
+        <w:tc>
+          <w:p>
+            <w:pPr>
+              <w:pStyle w:val="Compact"/>
+              <w:jc w:val="center"/>
+            </w:pPr>
+            <w:r>
+              <w:t xml:space="preserve">2016-07-04</w:t>
+            </w:r>
+          </w:p>
+        </w:tc>
+        <w:tc>
+          <w:p>
+            <w:pPr>
+              <w:pStyle w:val="Compact"/>
+              <w:jc w:val="center"/>
+            </w:pPr>
+            <w:r>
+              <w:t xml:space="preserve">586.9</w:t>
+            </w:r>
+          </w:p>
+        </w:tc>
+        <w:tc>
+          <w:p>
+            <w:pPr>
+              <w:pStyle w:val="Compact"/>
+              <w:jc w:val="center"/>
+            </w:pPr>
+            <w:r>
+              <w:t xml:space="preserve">&lt;1:10</w:t>
+            </w:r>
+          </w:p>
+        </w:tc>
+      </w:tr>
+      <w:tr>
+        <w:tc>
+          <w:p>
+            <w:pPr>
+              <w:pStyle w:val="Compact"/>
+              <w:jc w:val="center"/>
+            </w:pPr>
+            <w:r>
+              <w:t xml:space="preserve">541</w:t>
+            </w:r>
+          </w:p>
+        </w:tc>
+        <w:tc>
+          <w:p>
+            <w:pPr>
+              <w:pStyle w:val="Compact"/>
+              <w:jc w:val="center"/>
+            </w:pPr>
+            <w:r>
+              <w:t xml:space="preserve">2015-04-16</w:t>
+            </w:r>
+          </w:p>
+        </w:tc>
+        <w:tc>
+          <w:p>
+            <w:pPr>
+              <w:pStyle w:val="Compact"/>
+              <w:jc w:val="center"/>
+            </w:pPr>
+            <w:r>
+              <w:t xml:space="preserve">443.1</w:t>
+            </w:r>
+          </w:p>
+        </w:tc>
+        <w:tc>
+          <w:p>
+            <w:pPr>
+              <w:pStyle w:val="Compact"/>
+              <w:jc w:val="center"/>
+            </w:pPr>
+            <w:r>
+              <w:t xml:space="preserve">15.34</w:t>
+            </w:r>
+          </w:p>
+        </w:tc>
+      </w:tr>
+    </w:tbl>
     <w:sectPr/>
   </w:body>
 </w:document>
@@ -2101,7 +4070,7 @@
     </w:lvl>
   </w:abstractNum>
   <w:abstractNum w:abstractNumId="990">
-    <w:nsid w:val="ec31c21a"/>
+    <w:nsid w:val="be25a0ff"/>
     <w:multiLevelType w:val="multilevel"/>
     <w:lvl w:ilvl="0">
       <w:numFmt w:val="bullet"/>
@@ -2182,7 +4151,7 @@
     </w:lvl>
   </w:abstractNum>
   <w:abstractNum w:abstractNumId="991">
-    <w:nsid w:val="4b00fa3f"/>
+    <w:nsid w:val="b3d2aa1a"/>
     <w:multiLevelType w:val="multilevel"/>
     <w:lvl w:ilvl="0">
       <w:numFmt w:val="bullet"/>

</xml_diff>